<commit_message>
Fixed typo in guide
</commit_message>
<xml_diff>
--- a/GrandeOmega guide.docx
+++ b/GrandeOmega guide.docx
@@ -4,14 +4,14 @@
   <w:body>
     <w:p>
       <w:pPr>
-        <w:pStyle w:val="Titel"/>
-        <w:rPr>
-          <w:lang w:val="it-IT"/>
-        </w:rPr>
-      </w:pPr>
-      <w:r>
-        <w:rPr>
-          <w:lang w:val="it-IT"/>
+        <w:pStyle w:val="Title"/>
+        <w:rPr>
+          <w:lang w:val="en-GB"/>
+        </w:rPr>
+      </w:pPr>
+      <w:r>
+        <w:rPr>
+          <w:lang w:val="en-GB"/>
         </w:rPr>
         <w:t>GrandeOmega short guide</w:t>
       </w:r>
@@ -40,7 +40,7 @@
       <w:sdtContent>
         <w:p>
           <w:pPr>
-            <w:pStyle w:val="Kopvaninhoudsopgave"/>
+            <w:pStyle w:val="TOCHeading"/>
           </w:pPr>
           <w:r>
             <w:t>Table of contents</w:t>
@@ -48,7 +48,7 @@
         </w:p>
         <w:p>
           <w:pPr>
-            <w:pStyle w:val="Inhopg1"/>
+            <w:pStyle w:val="TOC1"/>
             <w:tabs>
               <w:tab w:val="right" w:leader="dot" w:pos="9350"/>
             </w:tabs>
@@ -129,7 +129,7 @@
         </w:p>
         <w:p>
           <w:pPr>
-            <w:pStyle w:val="Inhopg2"/>
+            <w:pStyle w:val="TOC2"/>
             <w:tabs>
               <w:tab w:val="right" w:leader="dot" w:pos="9350"/>
             </w:tabs>
@@ -201,7 +201,7 @@
         </w:p>
         <w:p>
           <w:pPr>
-            <w:pStyle w:val="Inhopg2"/>
+            <w:pStyle w:val="TOC2"/>
             <w:tabs>
               <w:tab w:val="right" w:leader="dot" w:pos="9350"/>
             </w:tabs>
@@ -273,7 +273,7 @@
         </w:p>
         <w:p>
           <w:pPr>
-            <w:pStyle w:val="Inhopg2"/>
+            <w:pStyle w:val="TOC2"/>
             <w:tabs>
               <w:tab w:val="right" w:leader="dot" w:pos="9350"/>
             </w:tabs>
@@ -345,7 +345,7 @@
         </w:p>
         <w:p>
           <w:pPr>
-            <w:pStyle w:val="Inhopg1"/>
+            <w:pStyle w:val="TOC1"/>
             <w:tabs>
               <w:tab w:val="right" w:leader="dot" w:pos="9350"/>
             </w:tabs>
@@ -417,7 +417,7 @@
         </w:p>
         <w:p>
           <w:pPr>
-            <w:pStyle w:val="Inhopg1"/>
+            <w:pStyle w:val="TOC1"/>
             <w:tabs>
               <w:tab w:val="right" w:leader="dot" w:pos="9350"/>
             </w:tabs>
@@ -509,12 +509,12 @@
       <w:pPr>
         <w:jc w:val="both"/>
         <w:rPr>
-          <w:lang w:val="it-IT"/>
-        </w:rPr>
-      </w:pPr>
-      <w:r>
-        <w:rPr>
-          <w:lang w:val="it-IT"/>
+          <w:lang w:val="en-GB"/>
+        </w:rPr>
+      </w:pPr>
+      <w:r>
+        <w:rPr>
+          <w:lang w:val="en-GB"/>
         </w:rPr>
         <w:t xml:space="preserve">The website is </w:t>
       </w:r>
@@ -522,45 +522,45 @@
         <w:r>
           <w:rPr>
             <w:rStyle w:val="Hyperlink"/>
-            <w:lang w:val="it-IT"/>
+            <w:lang w:val="en-GB"/>
           </w:rPr>
           <w:t>https://grandeomega.com</w:t>
         </w:r>
       </w:hyperlink>
       <w:r>
         <w:rPr>
-          <w:lang w:val="it-IT"/>
+          <w:lang w:val="en-GB"/>
         </w:rPr>
         <w:t xml:space="preserve">. </w:t>
       </w:r>
       <w:r>
         <w:rPr>
-          <w:lang w:val="it-IT"/>
+          <w:lang w:val="en-GB"/>
         </w:rPr>
         <w:t xml:space="preserve">Note that the best browser to use this website is </w:t>
       </w:r>
       <w:r>
         <w:rPr>
           <w:i/>
-          <w:lang w:val="it-IT"/>
+          <w:lang w:val="en-GB"/>
         </w:rPr>
         <w:t>Google Chrome</w:t>
       </w:r>
       <w:r>
         <w:rPr>
-          <w:lang w:val="it-IT"/>
+          <w:lang w:val="en-GB"/>
         </w:rPr>
         <w:t>; using other browser</w:t>
       </w:r>
       <w:r>
         <w:rPr>
-          <w:lang w:val="it-IT"/>
+          <w:lang w:val="en-GB"/>
         </w:rPr>
         <w:t>s</w:t>
       </w:r>
       <w:r>
         <w:rPr>
-          <w:lang w:val="it-IT"/>
+          <w:lang w:val="en-GB"/>
         </w:rPr>
         <w:t xml:space="preserve"> is not recommended as you might encounter some issues.</w:t>
       </w:r>
@@ -569,56 +569,56 @@
       <w:pPr>
         <w:jc w:val="both"/>
         <w:rPr>
-          <w:lang w:val="it-IT"/>
-        </w:rPr>
-      </w:pPr>
-      <w:r>
-        <w:rPr>
-          <w:lang w:val="it-IT"/>
+          <w:lang w:val="en-GB"/>
+        </w:rPr>
+      </w:pPr>
+      <w:r>
+        <w:rPr>
+          <w:lang w:val="en-GB"/>
         </w:rPr>
         <w:t xml:space="preserve">When you </w:t>
       </w:r>
       <w:r>
         <w:rPr>
-          <w:lang w:val="it-IT"/>
+          <w:lang w:val="en-GB"/>
         </w:rPr>
         <w:t xml:space="preserve">open </w:t>
       </w:r>
       <w:r>
         <w:rPr>
-          <w:lang w:val="it-IT"/>
+          <w:lang w:val="en-GB"/>
         </w:rPr>
         <w:t>t</w:t>
       </w:r>
       <w:r>
         <w:rPr>
-          <w:lang w:val="it-IT"/>
+          <w:lang w:val="en-GB"/>
         </w:rPr>
         <w:t>he website</w:t>
       </w:r>
       <w:r>
         <w:rPr>
-          <w:lang w:val="it-IT"/>
+          <w:lang w:val="en-GB"/>
         </w:rPr>
         <w:t xml:space="preserve">, you must click on </w:t>
       </w:r>
       <w:r>
         <w:rPr>
           <w:b/>
-          <w:lang w:val="it-IT"/>
+          <w:lang w:val="en-GB"/>
         </w:rPr>
         <w:t>L</w:t>
       </w:r>
       <w:r>
         <w:rPr>
           <w:b/>
-          <w:lang w:val="it-IT"/>
+          <w:lang w:val="en-GB"/>
         </w:rPr>
         <w:t>ogin</w:t>
       </w:r>
       <w:r>
         <w:rPr>
-          <w:lang w:val="it-IT"/>
+          <w:lang w:val="en-GB"/>
         </w:rPr>
         <w:t xml:space="preserve"> and insert your credentials. All students have received credentials via the email of the school. If not, please contact immediately </w:t>
       </w:r>
@@ -626,20 +626,20 @@
         <w:r>
           <w:rPr>
             <w:rStyle w:val="Hyperlink"/>
-            <w:lang w:val="it-IT"/>
+            <w:lang w:val="en-GB"/>
           </w:rPr>
           <w:t>abbam@hr.nl</w:t>
         </w:r>
       </w:hyperlink>
       <w:r>
         <w:rPr>
-          <w:lang w:val="it-IT"/>
+          <w:lang w:val="en-GB"/>
         </w:rPr>
         <w:t>.</w:t>
       </w:r>
       <w:r>
         <w:rPr>
-          <w:lang w:val="it-IT"/>
+          <w:lang w:val="en-GB"/>
         </w:rPr>
         <w:t xml:space="preserve"> </w:t>
       </w:r>
@@ -648,25 +648,25 @@
       <w:pPr>
         <w:jc w:val="both"/>
         <w:rPr>
-          <w:lang w:val="it-IT"/>
-        </w:rPr>
-      </w:pPr>
-      <w:r>
-        <w:rPr>
-          <w:lang w:val="it-IT"/>
+          <w:lang w:val="en-GB"/>
+        </w:rPr>
+      </w:pPr>
+      <w:r>
+        <w:rPr>
+          <w:lang w:val="en-GB"/>
         </w:rPr>
         <w:t xml:space="preserve">After logging in, press on </w:t>
       </w:r>
       <w:r>
         <w:rPr>
           <w:b/>
-          <w:lang w:val="it-IT"/>
+          <w:lang w:val="en-GB"/>
         </w:rPr>
         <w:t>Courses</w:t>
       </w:r>
       <w:r>
         <w:rPr>
-          <w:lang w:val="it-IT"/>
+          <w:lang w:val="en-GB"/>
         </w:rPr>
         <w:t xml:space="preserve"> and then select the course (Development 1 for example). After selecting it, you will see the list of didactic units available, like practicums and exams. </w:t>
       </w:r>
@@ -723,27 +723,27 @@
       <w:pPr>
         <w:jc w:val="both"/>
         <w:rPr>
-          <w:lang w:val="it-IT"/>
-        </w:rPr>
-      </w:pPr>
-      <w:r>
-        <w:rPr>
-          <w:lang w:val="it-IT"/>
+          <w:lang w:val="en-GB"/>
+        </w:rPr>
+      </w:pPr>
+      <w:r>
+        <w:rPr>
+          <w:lang w:val="en-GB"/>
         </w:rPr>
         <w:t xml:space="preserve">For each practicum you see also the percentage of completion. </w:t>
       </w:r>
     </w:p>
     <w:p>
       <w:pPr>
-        <w:pStyle w:val="Kop1"/>
-        <w:rPr>
-          <w:lang w:val="it-IT"/>
+        <w:pStyle w:val="Heading1"/>
+        <w:rPr>
+          <w:lang w:val="en-GB"/>
         </w:rPr>
       </w:pPr>
       <w:bookmarkStart w:id="0" w:name="_Toc496789217"/>
       <w:r>
         <w:rPr>
-          <w:lang w:val="it-IT"/>
+          <w:lang w:val="en-GB"/>
         </w:rPr>
         <w:lastRenderedPageBreak/>
         <w:t>Types of exercises</w:t>
@@ -751,132 +751,138 @@
       <w:bookmarkEnd w:id="0"/>
       <w:r>
         <w:rPr>
+          <w:lang w:val="en-GB"/>
+        </w:rPr>
+        <w:t xml:space="preserve"> </w:t>
+      </w:r>
+    </w:p>
+    <w:p>
+      <w:pPr>
+        <w:jc w:val="both"/>
+        <w:rPr>
           <w:lang w:val="it-IT"/>
         </w:rPr>
-        <w:t xml:space="preserve"> </w:t>
-      </w:r>
-    </w:p>
-    <w:p>
-      <w:pPr>
-        <w:jc w:val="both"/>
+      </w:pPr>
+      <w:r>
+        <w:rPr>
+          <w:lang w:val="en-GB"/>
+        </w:rPr>
+        <w:t xml:space="preserve">When opening a practicum/exam, you will see a list of exercises. </w:t>
+      </w:r>
+      <w:r>
         <w:rPr>
           <w:lang w:val="it-IT"/>
         </w:rPr>
-      </w:pPr>
-      <w:r>
-        <w:rPr>
-          <w:lang w:val="it-IT"/>
-        </w:rPr>
-        <w:t>When opening a practicum/exam, you will see a list of exercises. The exercises are divided in three categories:</w:t>
-      </w:r>
-    </w:p>
-    <w:p>
-      <w:pPr>
-        <w:pStyle w:val="Lijstalinea"/>
+        <w:t>The exercises are divided in three categories:</w:t>
+      </w:r>
+    </w:p>
+    <w:p>
+      <w:pPr>
+        <w:pStyle w:val="ListParagraph"/>
         <w:numPr>
           <w:ilvl w:val="0"/>
           <w:numId w:val="1"/>
         </w:numPr>
         <w:jc w:val="both"/>
         <w:rPr>
-          <w:lang w:val="it-IT"/>
+          <w:lang w:val="en-GB"/>
         </w:rPr>
       </w:pPr>
       <w:r>
         <w:rPr>
           <w:b/>
-          <w:lang w:val="it-IT"/>
+          <w:lang w:val="en-GB"/>
         </w:rPr>
         <w:t>Multiple choice questions</w:t>
       </w:r>
       <w:r>
         <w:rPr>
-          <w:lang w:val="it-IT"/>
+          <w:lang w:val="en-GB"/>
         </w:rPr>
         <w:t xml:space="preserve"> (MCQ)</w:t>
       </w:r>
       <w:r>
         <w:rPr>
-          <w:lang w:val="it-IT"/>
+          <w:lang w:val="en-GB"/>
         </w:rPr>
         <w:t>: these are questions with some (usually four) possible answers, of which only one is correct.</w:t>
       </w:r>
     </w:p>
     <w:p>
       <w:pPr>
-        <w:pStyle w:val="Lijstalinea"/>
+        <w:pStyle w:val="ListParagraph"/>
         <w:numPr>
           <w:ilvl w:val="0"/>
           <w:numId w:val="1"/>
         </w:numPr>
         <w:jc w:val="both"/>
         <w:rPr>
-          <w:lang w:val="it-IT"/>
+          <w:lang w:val="en-GB"/>
         </w:rPr>
       </w:pPr>
       <w:r>
         <w:rPr>
           <w:b/>
-          <w:lang w:val="it-IT"/>
+          <w:lang w:val="en-GB"/>
         </w:rPr>
         <w:t>Forward assignment</w:t>
       </w:r>
       <w:r>
         <w:rPr>
-          <w:lang w:val="it-IT"/>
+          <w:lang w:val="en-GB"/>
         </w:rPr>
         <w:t xml:space="preserve"> (FA)</w:t>
       </w:r>
       <w:r>
         <w:rPr>
-          <w:lang w:val="it-IT"/>
+          <w:lang w:val="en-GB"/>
         </w:rPr>
         <w:t xml:space="preserve">: these are exercises where you get a working program and you are asked to complete some of the values in the state after some specific instructions of the program are executed. </w:t>
       </w:r>
     </w:p>
     <w:p>
       <w:pPr>
-        <w:pStyle w:val="Lijstalinea"/>
+        <w:pStyle w:val="ListParagraph"/>
         <w:numPr>
           <w:ilvl w:val="0"/>
           <w:numId w:val="1"/>
         </w:numPr>
         <w:jc w:val="both"/>
         <w:rPr>
-          <w:lang w:val="it-IT"/>
+          <w:lang w:val="en-GB"/>
         </w:rPr>
       </w:pPr>
       <w:r>
         <w:rPr>
           <w:b/>
-          <w:lang w:val="it-IT"/>
+          <w:lang w:val="en-GB"/>
         </w:rPr>
         <w:t>Backward assignment</w:t>
       </w:r>
       <w:r>
         <w:rPr>
-          <w:lang w:val="it-IT"/>
+          <w:lang w:val="en-GB"/>
         </w:rPr>
         <w:t xml:space="preserve"> (BA)</w:t>
       </w:r>
       <w:r>
         <w:rPr>
-          <w:lang w:val="it-IT"/>
+          <w:lang w:val="en-GB"/>
         </w:rPr>
         <w:t>: these are exercises where you get an incomplete program and the complete trace of memory states originated by the (unknown) complete program. You are asked to fill in the missing program parts that match the execution of the unknown program as described by the memory states.</w:t>
       </w:r>
     </w:p>
     <w:p>
       <w:pPr>
-        <w:pStyle w:val="Kop2"/>
-        <w:rPr>
-          <w:lang w:val="it-IT"/>
+        <w:pStyle w:val="Heading2"/>
+        <w:rPr>
+          <w:lang w:val="en-GB"/>
         </w:rPr>
       </w:pPr>
       <w:bookmarkStart w:id="1" w:name="_Toc496789218"/>
       <w:r>
         <w:rPr>
-          <w:lang w:val="it-IT"/>
+          <w:lang w:val="en-GB"/>
         </w:rPr>
         <w:t>Multiple choice questions</w:t>
       </w:r>
@@ -886,31 +892,31 @@
       <w:pPr>
         <w:jc w:val="both"/>
         <w:rPr>
-          <w:lang w:val="it-IT"/>
-        </w:rPr>
-      </w:pPr>
-      <w:r>
-        <w:rPr>
-          <w:lang w:val="it-IT"/>
+          <w:lang w:val="en-GB"/>
+        </w:rPr>
+      </w:pPr>
+      <w:r>
+        <w:rPr>
+          <w:lang w:val="en-GB"/>
         </w:rPr>
         <w:t>To select one answer, click on the white square next to such answer</w:t>
       </w:r>
       <w:r>
         <w:rPr>
-          <w:lang w:val="it-IT"/>
+          <w:lang w:val="en-GB"/>
         </w:rPr>
         <w:t xml:space="preserve">. </w:t>
       </w:r>
       <w:r>
         <w:rPr>
-          <w:lang w:val="it-IT"/>
+          <w:lang w:val="en-GB"/>
         </w:rPr>
         <w:t>If the answer is wrong, it will take one minute before you can try another one (note: this does not apply to the exam).</w:t>
       </w:r>
     </w:p>
     <w:p>
       <w:pPr>
-        <w:pStyle w:val="Lijstalinea"/>
+        <w:pStyle w:val="ListParagraph"/>
         <w:jc w:val="center"/>
         <w:rPr>
           <w:lang w:val="it-IT"/>
@@ -961,43 +967,19 @@
       <w:pPr>
         <w:jc w:val="both"/>
         <w:rPr>
-          <w:lang w:val="it-IT"/>
-        </w:rPr>
-      </w:pPr>
-      <w:r>
-        <w:rPr>
-          <w:lang w:val="it-IT"/>
-        </w:rPr>
-        <w:t>I</w:t>
-      </w:r>
-      <w:r>
-        <w:rPr>
-          <w:lang w:val="it-IT"/>
-        </w:rPr>
-        <w:t xml:space="preserve">f the answer </w:t>
-      </w:r>
-      <w:r>
-        <w:rPr>
-          <w:lang w:val="it-IT"/>
-        </w:rPr>
-        <w:t xml:space="preserve">selected </w:t>
-      </w:r>
-      <w:r>
-        <w:rPr>
-          <w:lang w:val="it-IT"/>
-        </w:rPr>
-        <w:t>is wrong, then a “&lt;!&gt;” symbol will appear next to the wrong selected answer</w:t>
-      </w:r>
-      <w:r>
-        <w:rPr>
-          <w:lang w:val="it-IT"/>
-        </w:rPr>
-        <w:t>:</w:t>
-      </w:r>
-    </w:p>
-    <w:p>
-      <w:pPr>
-        <w:pStyle w:val="Lijstalinea"/>
+          <w:lang w:val="en-GB"/>
+        </w:rPr>
+      </w:pPr>
+      <w:r>
+        <w:rPr>
+          <w:lang w:val="en-GB"/>
+        </w:rPr>
+        <w:t>If the answer selected is wrong, then a “&lt;!&gt;” symbol will appear next to the wrong selected answer:</w:t>
+      </w:r>
+    </w:p>
+    <w:p>
+      <w:pPr>
+        <w:pStyle w:val="ListParagraph"/>
         <w:jc w:val="center"/>
         <w:rPr>
           <w:lang w:val="it-IT"/>
@@ -1046,7 +1028,7 @@
     </w:p>
     <w:p>
       <w:pPr>
-        <w:pStyle w:val="Lijstalinea"/>
+        <w:pStyle w:val="ListParagraph"/>
         <w:jc w:val="both"/>
         <w:rPr>
           <w:lang w:val="it-IT"/>
@@ -1055,15 +1037,15 @@
     </w:p>
     <w:p>
       <w:pPr>
-        <w:pStyle w:val="Kop2"/>
-        <w:rPr>
-          <w:lang w:val="it-IT"/>
+        <w:pStyle w:val="Heading2"/>
+        <w:rPr>
+          <w:lang w:val="en-GB"/>
         </w:rPr>
       </w:pPr>
       <w:bookmarkStart w:id="2" w:name="_Toc496789219"/>
       <w:r>
         <w:rPr>
-          <w:lang w:val="it-IT"/>
+          <w:lang w:val="en-GB"/>
         </w:rPr>
         <w:t>Forward assignment</w:t>
       </w:r>
@@ -1073,25 +1055,25 @@
       <w:pPr>
         <w:jc w:val="both"/>
         <w:rPr>
-          <w:lang w:val="it-IT"/>
-        </w:rPr>
-      </w:pPr>
-      <w:r>
-        <w:rPr>
-          <w:lang w:val="it-IT"/>
+          <w:lang w:val="en-GB"/>
+        </w:rPr>
+      </w:pPr>
+      <w:r>
+        <w:rPr>
+          <w:lang w:val="en-GB"/>
         </w:rPr>
         <w:t xml:space="preserve">You start the assignment with an empty memory and the program on the screen. When you click on </w:t>
       </w:r>
       <w:r>
         <w:rPr>
           <w:b/>
-          <w:lang w:val="it-IT"/>
+          <w:lang w:val="en-GB"/>
         </w:rPr>
         <w:t>Next</w:t>
       </w:r>
       <w:r>
         <w:rPr>
-          <w:lang w:val="it-IT"/>
+          <w:lang w:val="en-GB"/>
         </w:rPr>
         <w:t xml:space="preserve">, the program states will move forward to the first one that you are required to complete. The parts to complete are visible as white input boxes. To see which row of the program has generated a specific memory state, click on the pink dot on top of such state (in the following picture you can see a 5 within a pink dot). </w:t>
       </w:r>
@@ -1149,37 +1131,37 @@
       <w:pPr>
         <w:jc w:val="both"/>
         <w:rPr>
-          <w:lang w:val="it-IT"/>
-        </w:rPr>
-      </w:pPr>
-      <w:r>
-        <w:rPr>
-          <w:lang w:val="it-IT"/>
+          <w:lang w:val="en-GB"/>
+        </w:rPr>
+      </w:pPr>
+      <w:r>
+        <w:rPr>
+          <w:lang w:val="en-GB"/>
         </w:rPr>
         <w:t xml:space="preserve">Only after filling in all </w:t>
       </w:r>
       <w:r>
         <w:rPr>
-          <w:lang w:val="it-IT"/>
+          <w:lang w:val="en-GB"/>
         </w:rPr>
         <w:t xml:space="preserve">the </w:t>
       </w:r>
       <w:r>
         <w:rPr>
-          <w:lang w:val="it-IT"/>
+          <w:lang w:val="en-GB"/>
         </w:rPr>
         <w:t xml:space="preserve">white input boxes, you can press </w:t>
       </w:r>
       <w:r>
         <w:rPr>
           <w:b/>
-          <w:lang w:val="it-IT"/>
+          <w:lang w:val="en-GB"/>
         </w:rPr>
         <w:t>Next</w:t>
       </w:r>
       <w:r>
         <w:rPr>
-          <w:lang w:val="it-IT"/>
+          <w:lang w:val="en-GB"/>
         </w:rPr>
         <w:t xml:space="preserve">. </w:t>
       </w:r>
@@ -1188,12 +1170,12 @@
       <w:pPr>
         <w:jc w:val="both"/>
         <w:rPr>
-          <w:lang w:val="it-IT"/>
-        </w:rPr>
-      </w:pPr>
-      <w:r>
-        <w:rPr>
-          <w:lang w:val="it-IT"/>
+          <w:lang w:val="en-GB"/>
+        </w:rPr>
+      </w:pPr>
+      <w:r>
+        <w:rPr>
+          <w:lang w:val="en-GB"/>
         </w:rPr>
         <w:t>If all values inserted are correct, then the progress bar will proceed, and the following values to be completed will be shown on the screen. When the progress bar is completely filled in, then the exercise is finished.</w:t>
       </w:r>
@@ -1202,62 +1184,14 @@
       <w:pPr>
         <w:jc w:val="both"/>
         <w:rPr>
-          <w:lang w:val="it-IT"/>
-        </w:rPr>
-      </w:pPr>
-      <w:r>
-        <w:rPr>
-          <w:lang w:val="it-IT"/>
-        </w:rPr>
-        <w:t>I</w:t>
-      </w:r>
-      <w:r>
-        <w:rPr>
-          <w:lang w:val="it-IT"/>
-        </w:rPr>
-        <w:t xml:space="preserve">f </w:t>
-      </w:r>
-      <w:r>
-        <w:rPr>
-          <w:lang w:val="it-IT"/>
-        </w:rPr>
-        <w:t xml:space="preserve">one of the </w:t>
-      </w:r>
-      <w:r>
-        <w:rPr>
-          <w:lang w:val="it-IT"/>
-        </w:rPr>
-        <w:t>value</w:t>
-      </w:r>
-      <w:r>
-        <w:rPr>
-          <w:lang w:val="it-IT"/>
-        </w:rPr>
-        <w:t>s</w:t>
-      </w:r>
-      <w:r>
-        <w:rPr>
-          <w:lang w:val="it-IT"/>
-        </w:rPr>
-        <w:t xml:space="preserve"> of the state you insert</w:t>
-      </w:r>
-      <w:r>
-        <w:rPr>
-          <w:lang w:val="it-IT"/>
-        </w:rPr>
-        <w:t>ed</w:t>
-      </w:r>
-      <w:r>
-        <w:rPr>
-          <w:lang w:val="it-IT"/>
-        </w:rPr>
-        <w:t xml:space="preserve"> is not the one expected by the system, a “&lt;!&gt;” symbol will appear close to the wrong value</w:t>
-      </w:r>
-      <w:r>
-        <w:rPr>
-          <w:lang w:val="it-IT"/>
-        </w:rPr>
-        <w:t>:</w:t>
+          <w:lang w:val="en-GB"/>
+        </w:rPr>
+      </w:pPr>
+      <w:r>
+        <w:rPr>
+          <w:lang w:val="en-GB"/>
+        </w:rPr>
+        <w:t>If one of the values of the state you inserted is not the one expected by the system, a “&lt;!&gt;” symbol will appear close to the wrong value:</w:t>
       </w:r>
     </w:p>
     <w:p>
@@ -1318,15 +1252,15 @@
     </w:p>
     <w:p>
       <w:pPr>
-        <w:pStyle w:val="Kop2"/>
-        <w:rPr>
-          <w:lang w:val="it-IT"/>
+        <w:pStyle w:val="Heading2"/>
+        <w:rPr>
+          <w:lang w:val="en-GB"/>
         </w:rPr>
       </w:pPr>
       <w:bookmarkStart w:id="3" w:name="_Toc496789220"/>
       <w:r>
         <w:rPr>
-          <w:lang w:val="it-IT"/>
+          <w:lang w:val="en-GB"/>
         </w:rPr>
         <w:t>Backward assignment</w:t>
       </w:r>
@@ -1336,62 +1270,62 @@
       <w:pPr>
         <w:jc w:val="both"/>
         <w:rPr>
-          <w:lang w:val="it-IT"/>
-        </w:rPr>
-      </w:pPr>
-      <w:r>
-        <w:rPr>
-          <w:lang w:val="it-IT"/>
+          <w:lang w:val="en-GB"/>
+        </w:rPr>
+      </w:pPr>
+      <w:r>
+        <w:rPr>
+          <w:lang w:val="en-GB"/>
         </w:rPr>
         <w:t xml:space="preserve">In a backward assignment you have to look at both the partially written program and the complete state trace to identify the missing code parts. You can fill in each missing code block by clicking on the white input box and writing the code. When you insert code in an input box, it is very important to separate the constructs by pressing </w:t>
       </w:r>
       <w:r>
         <w:rPr>
           <w:i/>
-          <w:lang w:val="it-IT"/>
+          <w:lang w:val="en-GB"/>
         </w:rPr>
         <w:t>enter</w:t>
       </w:r>
       <w:r>
         <w:rPr>
-          <w:lang w:val="it-IT"/>
+          <w:lang w:val="en-GB"/>
         </w:rPr>
         <w:t xml:space="preserve"> after each one. </w:t>
       </w:r>
       <w:r>
         <w:rPr>
-          <w:lang w:val="it-IT"/>
+          <w:lang w:val="en-GB"/>
         </w:rPr>
         <w:t xml:space="preserve">Pressing </w:t>
       </w:r>
       <w:r>
         <w:rPr>
-          <w:lang w:val="it-IT"/>
+          <w:lang w:val="en-GB"/>
         </w:rPr>
         <w:t xml:space="preserve">enter informs the environment that you </w:t>
       </w:r>
       <w:r>
         <w:rPr>
-          <w:lang w:val="it-IT"/>
+          <w:lang w:val="en-GB"/>
         </w:rPr>
         <w:t xml:space="preserve">are done </w:t>
       </w:r>
       <w:r>
         <w:rPr>
-          <w:lang w:val="it-IT"/>
+          <w:lang w:val="en-GB"/>
         </w:rPr>
         <w:t xml:space="preserve">inserting a construct and that you are ready to enter the following construct (in the same way). To close a box, you need to press enter in an empty box. To delete a previously inserted construct or to go back to the previous box press </w:t>
       </w:r>
       <w:r>
         <w:rPr>
           <w:i/>
-          <w:lang w:val="it-IT"/>
+          <w:lang w:val="en-GB"/>
         </w:rPr>
         <w:t>backspace</w:t>
       </w:r>
       <w:r>
         <w:rPr>
-          <w:lang w:val="it-IT"/>
+          <w:lang w:val="en-GB"/>
         </w:rPr>
         <w:t>.</w:t>
       </w:r>
@@ -1400,169 +1334,144 @@
       <w:pPr>
         <w:jc w:val="both"/>
         <w:rPr>
-          <w:lang w:val="it-IT"/>
-        </w:rPr>
-      </w:pPr>
-      <w:r>
-        <w:rPr>
-          <w:lang w:val="it-IT"/>
+          <w:lang w:val="en-GB"/>
+        </w:rPr>
+      </w:pPr>
+      <w:r>
+        <w:rPr>
+          <w:lang w:val="en-GB"/>
         </w:rPr>
         <w:t xml:space="preserve">Example: if you want to insert the expression </w:t>
       </w:r>
       <w:r>
         <w:rPr>
           <w:b/>
-          <w:lang w:val="it-IT"/>
+          <w:lang w:val="en-GB"/>
         </w:rPr>
         <w:t>i + 1</w:t>
       </w:r>
       <w:r>
         <w:rPr>
-          <w:lang w:val="it-IT"/>
+          <w:lang w:val="en-GB"/>
         </w:rPr>
         <w:t xml:space="preserve">, then you need to write </w:t>
       </w:r>
       <w:r>
         <w:rPr>
           <w:b/>
-          <w:lang w:val="it-IT"/>
+          <w:lang w:val="en-GB"/>
         </w:rPr>
         <w:t>i</w:t>
       </w:r>
       <w:r>
         <w:rPr>
-          <w:lang w:val="it-IT"/>
+          <w:lang w:val="en-GB"/>
         </w:rPr>
         <w:t xml:space="preserve"> followed by </w:t>
       </w:r>
       <w:r>
         <w:rPr>
           <w:i/>
-          <w:lang w:val="it-IT"/>
+          <w:lang w:val="en-GB"/>
         </w:rPr>
         <w:t>enter</w:t>
       </w:r>
       <w:r>
         <w:rPr>
-          <w:lang w:val="it-IT"/>
+          <w:lang w:val="en-GB"/>
         </w:rPr>
         <w:t xml:space="preserve"> followed by </w:t>
       </w:r>
       <w:r>
         <w:rPr>
           <w:b/>
-          <w:lang w:val="it-IT"/>
+          <w:lang w:val="en-GB"/>
         </w:rPr>
         <w:t>+</w:t>
       </w:r>
       <w:r>
         <w:rPr>
-          <w:lang w:val="it-IT"/>
+          <w:lang w:val="en-GB"/>
         </w:rPr>
         <w:t xml:space="preserve"> followed by </w:t>
       </w:r>
       <w:r>
         <w:rPr>
           <w:i/>
-          <w:lang w:val="it-IT"/>
+          <w:lang w:val="en-GB"/>
         </w:rPr>
         <w:t>enter</w:t>
       </w:r>
       <w:r>
         <w:rPr>
-          <w:lang w:val="it-IT"/>
+          <w:lang w:val="en-GB"/>
+        </w:rPr>
+        <w:t xml:space="preserve"> followed by </w:t>
+      </w:r>
+      <w:r>
+        <w:rPr>
+          <w:b/>
+          <w:lang w:val="en-GB"/>
+        </w:rPr>
+        <w:t xml:space="preserve">1 </w:t>
+      </w:r>
+      <w:r>
+        <w:rPr>
+          <w:lang w:val="en-GB"/>
+        </w:rPr>
+        <w:t>followed by</w:t>
+      </w:r>
+      <w:r>
+        <w:rPr>
+          <w:b/>
+          <w:lang w:val="en-GB"/>
         </w:rPr>
         <w:t xml:space="preserve"> </w:t>
       </w:r>
       <w:r>
         <w:rPr>
-          <w:lang w:val="it-IT"/>
-        </w:rPr>
-        <w:t xml:space="preserve">followed by </w:t>
+          <w:i/>
+          <w:lang w:val="en-GB"/>
+        </w:rPr>
+        <w:t xml:space="preserve">enter </w:t>
+      </w:r>
+      <w:r>
+        <w:rPr>
+          <w:lang w:val="en-GB"/>
+        </w:rPr>
+        <w:t>followed by</w:t>
       </w:r>
       <w:r>
         <w:rPr>
           <w:b/>
-          <w:lang w:val="it-IT"/>
-        </w:rPr>
-        <w:t xml:space="preserve">1 </w:t>
-      </w:r>
-      <w:r>
-        <w:rPr>
-          <w:lang w:val="it-IT"/>
-        </w:rPr>
-        <w:t>followed by</w:t>
-      </w:r>
-      <w:r>
-        <w:rPr>
-          <w:b/>
-          <w:lang w:val="it-IT"/>
+          <w:lang w:val="en-GB"/>
         </w:rPr>
         <w:t xml:space="preserve"> </w:t>
       </w:r>
       <w:r>
         <w:rPr>
           <w:i/>
-          <w:lang w:val="it-IT"/>
+          <w:lang w:val="en-GB"/>
         </w:rPr>
         <w:t>enter</w:t>
       </w:r>
       <w:r>
         <w:rPr>
-          <w:i/>
-          <w:lang w:val="it-IT"/>
-        </w:rPr>
-        <w:t xml:space="preserve"> </w:t>
-      </w:r>
-      <w:r>
-        <w:rPr>
-          <w:lang w:val="it-IT"/>
-        </w:rPr>
-        <w:t>followed by</w:t>
-      </w:r>
-      <w:r>
-        <w:rPr>
-          <w:b/>
-          <w:lang w:val="it-IT"/>
-        </w:rPr>
-        <w:t xml:space="preserve"> </w:t>
-      </w:r>
-      <w:r>
-        <w:rPr>
-          <w:i/>
-          <w:lang w:val="it-IT"/>
-        </w:rPr>
-        <w:t>enter</w:t>
-      </w:r>
-      <w:r>
-        <w:rPr>
-          <w:lang w:val="it-IT"/>
-        </w:rPr>
-        <w:t xml:space="preserve"> (this last one is to close the input box</w:t>
-      </w:r>
-      <w:r>
-        <w:rPr>
-          <w:lang w:val="it-IT"/>
-        </w:rPr>
-        <w:t>)</w:t>
-      </w:r>
-      <w:r>
-        <w:rPr>
-          <w:lang w:val="it-IT"/>
-        </w:rPr>
-        <w:t>.</w:t>
+          <w:lang w:val="en-GB"/>
+        </w:rPr>
+        <w:t xml:space="preserve"> (this last one is to close the input box).</w:t>
       </w:r>
     </w:p>
     <w:p>
       <w:pPr>
         <w:jc w:val="both"/>
         <w:rPr>
-          <w:lang w:val="it-IT"/>
-        </w:rPr>
-      </w:pPr>
-      <w:r>
-        <w:rPr>
-          <w:lang w:val="it-IT"/>
+          <w:lang w:val="en-GB"/>
+        </w:rPr>
+      </w:pPr>
+      <w:r>
+        <w:rPr>
+          <w:lang w:val="en-GB"/>
         </w:rPr>
         <w:lastRenderedPageBreak/>
         <w:t xml:space="preserve">To reopen an already closed input box, you need to click on the pink pencil next to it. </w:t>
@@ -1620,44 +1529,44 @@
       <w:pPr>
         <w:jc w:val="both"/>
         <w:rPr>
-          <w:lang w:val="it-IT"/>
-        </w:rPr>
-      </w:pPr>
-      <w:r>
-        <w:rPr>
-          <w:lang w:val="it-IT"/>
+          <w:lang w:val="en-GB"/>
+        </w:rPr>
+      </w:pPr>
+      <w:r>
+        <w:rPr>
+          <w:lang w:val="en-GB"/>
         </w:rPr>
         <w:t xml:space="preserve">To complete (and thereby verify) the exercise you must press the </w:t>
       </w:r>
       <w:r>
         <w:rPr>
           <w:i/>
-          <w:lang w:val="it-IT"/>
+          <w:lang w:val="en-GB"/>
         </w:rPr>
         <w:t>Validate</w:t>
       </w:r>
       <w:r>
         <w:rPr>
           <w:i/>
-          <w:lang w:val="it-IT"/>
+          <w:lang w:val="en-GB"/>
         </w:rPr>
         <w:t xml:space="preserve"> </w:t>
       </w:r>
       <w:r>
         <w:rPr>
-          <w:lang w:val="it-IT"/>
+          <w:lang w:val="en-GB"/>
         </w:rPr>
         <w:t>button</w:t>
       </w:r>
       <w:r>
         <w:rPr>
-          <w:lang w:val="it-IT"/>
+          <w:lang w:val="en-GB"/>
         </w:rPr>
         <w:t>.</w:t>
       </w:r>
       <w:r>
         <w:rPr>
-          <w:lang w:val="it-IT"/>
+          <w:lang w:val="en-GB"/>
         </w:rPr>
         <w:t xml:space="preserve"> Note that you cannot press it before completing all boxes.</w:t>
       </w:r>
@@ -1666,98 +1575,106 @@
       <w:pPr>
         <w:jc w:val="both"/>
         <w:rPr>
-          <w:lang w:val="it-IT"/>
-        </w:rPr>
-      </w:pPr>
-      <w:r>
-        <w:rPr>
-          <w:lang w:val="it-IT"/>
+          <w:lang w:val="en-GB"/>
+        </w:rPr>
+      </w:pPr>
+      <w:r>
+        <w:rPr>
+          <w:lang w:val="en-GB"/>
         </w:rPr>
         <w:t xml:space="preserve">After clicking on </w:t>
       </w:r>
       <w:r>
         <w:rPr>
           <w:i/>
-          <w:lang w:val="it-IT"/>
+          <w:lang w:val="en-GB"/>
         </w:rPr>
         <w:t>Validate</w:t>
       </w:r>
       <w:r>
         <w:rPr>
-          <w:lang w:val="it-IT"/>
+          <w:lang w:val="en-GB"/>
         </w:rPr>
         <w:t xml:space="preserve">, </w:t>
       </w:r>
       <w:r>
         <w:rPr>
-          <w:lang w:val="it-IT"/>
+          <w:lang w:val="en-GB"/>
         </w:rPr>
         <w:t>if the program completed produces a state/memory that does not correspond to the expected one generated by the original (hidden) program</w:t>
       </w:r>
       <w:r>
         <w:rPr>
-          <w:lang w:val="it-IT"/>
+          <w:lang w:val="en-GB"/>
         </w:rPr>
         <w:t xml:space="preserve">, </w:t>
       </w:r>
       <w:r>
         <w:rPr>
-          <w:lang w:val="it-IT"/>
+          <w:lang w:val="en-GB"/>
         </w:rPr>
         <w:t>the screen shakes and a</w:t>
       </w:r>
       <w:r>
         <w:rPr>
-          <w:lang w:val="it-IT"/>
+          <w:lang w:val="en-GB"/>
         </w:rPr>
         <w:t xml:space="preserve"> “</w:t>
       </w:r>
       <w:r>
         <w:rPr>
-          <w:lang w:val="it-IT"/>
+          <w:lang w:val="en-GB"/>
         </w:rPr>
         <w:t>&lt;!&gt;</w:t>
       </w:r>
       <w:r>
         <w:rPr>
-          <w:lang w:val="it-IT"/>
+          <w:lang w:val="en-GB"/>
         </w:rPr>
         <w:t>” symbol</w:t>
       </w:r>
       <w:r>
         <w:rPr>
-          <w:lang w:val="it-IT"/>
+          <w:lang w:val="en-GB"/>
         </w:rPr>
         <w:t xml:space="preserve"> </w:t>
       </w:r>
       <w:r>
         <w:rPr>
-          <w:lang w:val="it-IT"/>
-        </w:rPr>
-        <w:t xml:space="preserve">will appear next to each memeory value that does not correspond </w:t>
-      </w:r>
-      <w:r>
-        <w:rPr>
-          <w:lang w:val="it-IT"/>
+          <w:lang w:val="en-GB"/>
+        </w:rPr>
+        <w:t>will appear next to each mem</w:t>
+      </w:r>
+      <w:bookmarkStart w:id="4" w:name="_GoBack"/>
+      <w:bookmarkEnd w:id="4"/>
+      <w:r>
+        <w:rPr>
+          <w:lang w:val="en-GB"/>
+        </w:rPr>
+        <w:t xml:space="preserve">ory value that does not correspond </w:t>
+      </w:r>
+      <w:r>
+        <w:rPr>
+          <w:lang w:val="en-GB"/>
         </w:rPr>
         <w:t xml:space="preserve">to </w:t>
       </w:r>
       <w:r>
         <w:rPr>
-          <w:lang w:val="it-IT"/>
+          <w:lang w:val="en-GB"/>
         </w:rPr>
         <w:t>the expected one</w:t>
       </w:r>
       <w:r>
         <w:rPr>
-          <w:lang w:val="it-IT"/>
+          <w:lang w:val="en-GB"/>
         </w:rPr>
         <w:t>:</w:t>
       </w:r>
     </w:p>
     <w:p>
       <w:pPr>
-        <w:pStyle w:val="Lijstalinea"/>
+        <w:pStyle w:val="ListParagraph"/>
         <w:jc w:val="center"/>
         <w:rPr>
           <w:lang w:val="it-IT"/>
@@ -1807,24 +1724,24 @@
     <w:p>
       <w:pPr>
         <w:rPr>
-          <w:lang w:val="it-IT"/>
-        </w:rPr>
-      </w:pPr>
-      <w:r>
-        <w:rPr>
-          <w:lang w:val="it-IT"/>
+          <w:lang w:val="en-GB"/>
+        </w:rPr>
+      </w:pPr>
+      <w:r>
+        <w:rPr>
+          <w:lang w:val="en-GB"/>
         </w:rPr>
         <w:t xml:space="preserve">If the program contains no errors, </w:t>
       </w:r>
       <w:r>
         <w:rPr>
-          <w:lang w:val="it-IT"/>
+          <w:lang w:val="en-GB"/>
         </w:rPr>
         <w:t>no error messages are shown</w:t>
       </w:r>
       <w:r>
         <w:rPr>
-          <w:lang w:val="it-IT"/>
+          <w:lang w:val="en-GB"/>
         </w:rPr>
         <w:t>.</w:t>
       </w:r>
@@ -1832,50 +1749,50 @@
     <w:p>
       <w:pPr>
         <w:rPr>
-          <w:lang w:val="it-IT"/>
-        </w:rPr>
-      </w:pPr>
-    </w:p>
-    <w:p>
-      <w:pPr>
-        <w:rPr>
-          <w:lang w:val="it-IT"/>
-        </w:rPr>
-      </w:pPr>
-    </w:p>
-    <w:p>
-      <w:pPr>
-        <w:rPr>
-          <w:lang w:val="it-IT"/>
-        </w:rPr>
-      </w:pPr>
-    </w:p>
-    <w:p>
-      <w:pPr>
-        <w:rPr>
-          <w:lang w:val="it-IT"/>
-        </w:rPr>
-      </w:pPr>
-    </w:p>
-    <w:p>
-      <w:pPr>
-        <w:pStyle w:val="Kop1"/>
-        <w:rPr>
-          <w:lang w:val="it-IT"/>
-        </w:rPr>
-      </w:pPr>
-      <w:bookmarkStart w:id="4" w:name="_Toc496789221"/>
-      <w:r>
-        <w:rPr>
-          <w:lang w:val="it-IT"/>
+          <w:lang w:val="en-GB"/>
+        </w:rPr>
+      </w:pPr>
+    </w:p>
+    <w:p>
+      <w:pPr>
+        <w:rPr>
+          <w:lang w:val="en-GB"/>
+        </w:rPr>
+      </w:pPr>
+    </w:p>
+    <w:p>
+      <w:pPr>
+        <w:rPr>
+          <w:lang w:val="en-GB"/>
+        </w:rPr>
+      </w:pPr>
+    </w:p>
+    <w:p>
+      <w:pPr>
+        <w:rPr>
+          <w:lang w:val="en-GB"/>
+        </w:rPr>
+      </w:pPr>
+    </w:p>
+    <w:p>
+      <w:pPr>
+        <w:pStyle w:val="Heading1"/>
+        <w:rPr>
+          <w:lang w:val="en-GB"/>
+        </w:rPr>
+      </w:pPr>
+      <w:bookmarkStart w:id="5" w:name="_Toc496789221"/>
+      <w:r>
+        <w:rPr>
+          <w:lang w:val="en-GB"/>
         </w:rPr>
         <w:lastRenderedPageBreak/>
         <w:t>Dashboard</w:t>
       </w:r>
-      <w:bookmarkEnd w:id="4"/>
-      <w:r>
-        <w:rPr>
-          <w:lang w:val="it-IT"/>
+      <w:bookmarkEnd w:id="5"/>
+      <w:r>
+        <w:rPr>
+          <w:lang w:val="en-GB"/>
         </w:rPr>
         <w:t xml:space="preserve"> </w:t>
       </w:r>
@@ -1884,18 +1801,18 @@
       <w:pPr>
         <w:jc w:val="both"/>
         <w:rPr>
-          <w:lang w:val="it-IT"/>
-        </w:rPr>
-      </w:pPr>
-      <w:r>
-        <w:rPr>
-          <w:lang w:val="it-IT"/>
+          <w:lang w:val="en-GB"/>
+        </w:rPr>
+      </w:pPr>
+      <w:r>
+        <w:rPr>
+          <w:lang w:val="en-GB"/>
         </w:rPr>
         <w:t>Every interaction with the practicums is saved and you will be able to see your progress in the graph produced in the homepage of every course (below the list of didactical activities)</w:t>
       </w:r>
       <w:r>
         <w:rPr>
-          <w:lang w:val="it-IT"/>
+          <w:lang w:val="en-GB"/>
         </w:rPr>
         <w:t>:</w:t>
       </w:r>
@@ -1951,84 +1868,84 @@
     <w:p>
       <w:pPr>
         <w:rPr>
-          <w:lang w:val="it-IT"/>
-        </w:rPr>
-      </w:pPr>
-      <w:r>
-        <w:rPr>
-          <w:lang w:val="it-IT"/>
+          <w:lang w:val="en-GB"/>
+        </w:rPr>
+      </w:pPr>
+      <w:r>
+        <w:rPr>
+          <w:lang w:val="en-GB"/>
         </w:rPr>
         <w:t xml:space="preserve">A red dot means you made a mistake, a green one means the exercise is correct, </w:t>
       </w:r>
       <w:r>
         <w:rPr>
-          <w:lang w:val="it-IT"/>
+          <w:lang w:val="en-GB"/>
         </w:rPr>
         <w:t xml:space="preserve">a yellow one means you attempted the exercise but not finished it, </w:t>
       </w:r>
       <w:r>
         <w:rPr>
-          <w:lang w:val="it-IT"/>
+          <w:lang w:val="en-GB"/>
         </w:rPr>
         <w:t xml:space="preserve">a red followed by green means you made some mistakes but in the end the exercise was completed correctly, a red followed by </w:t>
       </w:r>
       <w:r>
         <w:rPr>
-          <w:lang w:val="it-IT"/>
+          <w:lang w:val="en-GB"/>
         </w:rPr>
         <w:t xml:space="preserve">yellow </w:t>
       </w:r>
       <w:r>
         <w:rPr>
-          <w:lang w:val="it-IT"/>
+          <w:lang w:val="en-GB"/>
         </w:rPr>
         <w:t xml:space="preserve">means you made </w:t>
       </w:r>
       <w:r>
         <w:rPr>
-          <w:lang w:val="it-IT"/>
+          <w:lang w:val="en-GB"/>
         </w:rPr>
         <w:t xml:space="preserve">both </w:t>
       </w:r>
       <w:r>
         <w:rPr>
-          <w:lang w:val="it-IT"/>
+          <w:lang w:val="en-GB"/>
         </w:rPr>
         <w:t xml:space="preserve">mistakes </w:t>
       </w:r>
       <w:r>
         <w:rPr>
-          <w:lang w:val="it-IT"/>
+          <w:lang w:val="en-GB"/>
         </w:rPr>
         <w:t>and partial good</w:t>
       </w:r>
       <w:r>
         <w:rPr>
-          <w:lang w:val="it-IT"/>
+          <w:lang w:val="en-GB"/>
         </w:rPr>
         <w:t xml:space="preserve"> answers </w:t>
       </w:r>
       <w:r>
         <w:rPr>
-          <w:lang w:val="it-IT"/>
+          <w:lang w:val="en-GB"/>
         </w:rPr>
         <w:t xml:space="preserve">but </w:t>
       </w:r>
       <w:r>
         <w:rPr>
-          <w:lang w:val="it-IT"/>
+          <w:lang w:val="en-GB"/>
         </w:rPr>
         <w:t xml:space="preserve">the exercise wasn’t </w:t>
       </w:r>
       <w:r>
         <w:rPr>
-          <w:lang w:val="it-IT"/>
+          <w:lang w:val="en-GB"/>
         </w:rPr>
         <w:t xml:space="preserve">fully </w:t>
       </w:r>
       <w:r>
         <w:rPr>
-          <w:lang w:val="it-IT"/>
+          <w:lang w:val="en-GB"/>
         </w:rPr>
         <w:t>completed.</w:t>
       </w:r>
@@ -2036,7 +1953,7 @@
     <w:p>
       <w:pPr>
         <w:rPr>
-          <w:lang w:val="it-IT"/>
+          <w:lang w:val="en-GB"/>
         </w:rPr>
       </w:pPr>
     </w:p>
@@ -2048,35 +1965,35 @@
           <w:spacing w:val="15"/>
           <w:sz w:val="22"/>
           <w:szCs w:val="22"/>
-          <w:lang w:val="it-IT"/>
-        </w:rPr>
-      </w:pPr>
-      <w:r>
-        <w:rPr>
-          <w:lang w:val="it-IT"/>
+          <w:lang w:val="en-GB"/>
+        </w:rPr>
+      </w:pPr>
+      <w:r>
+        <w:rPr>
+          <w:lang w:val="en-GB"/>
         </w:rPr>
         <w:br w:type="page"/>
       </w:r>
     </w:p>
     <w:p>
       <w:pPr>
-        <w:pStyle w:val="Kop1"/>
-        <w:rPr>
-          <w:lang w:val="it-IT"/>
-        </w:rPr>
-      </w:pPr>
-      <w:bookmarkStart w:id="5" w:name="_Toc496789222"/>
-      <w:r>
-        <w:rPr>
-          <w:lang w:val="it-IT"/>
+        <w:pStyle w:val="Heading1"/>
+        <w:rPr>
+          <w:lang w:val="en-GB"/>
+        </w:rPr>
+      </w:pPr>
+      <w:bookmarkStart w:id="6" w:name="_Toc496789222"/>
+      <w:r>
+        <w:rPr>
+          <w:lang w:val="en-GB"/>
         </w:rPr>
         <w:lastRenderedPageBreak/>
         <w:t>Exam</w:t>
       </w:r>
-      <w:bookmarkEnd w:id="5"/>
-      <w:r>
-        <w:rPr>
-          <w:lang w:val="it-IT"/>
+      <w:bookmarkEnd w:id="6"/>
+      <w:r>
+        <w:rPr>
+          <w:lang w:val="en-GB"/>
         </w:rPr>
         <w:t xml:space="preserve"> </w:t>
       </w:r>
@@ -2084,12 +2001,12 @@
     <w:p>
       <w:pPr>
         <w:rPr>
-          <w:lang w:val="it-IT"/>
-        </w:rPr>
-      </w:pPr>
-      <w:r>
-        <w:rPr>
-          <w:lang w:val="it-IT"/>
+          <w:lang w:val="en-GB"/>
+        </w:rPr>
+      </w:pPr>
+      <w:r>
+        <w:rPr>
+          <w:lang w:val="en-GB"/>
         </w:rPr>
         <w:t xml:space="preserve">During the exam you will be asked to do a set of exercises similar to those seen in the practicum: MCQ, FA and BA. </w:t>
       </w:r>
@@ -2097,12 +2014,12 @@
     <w:p>
       <w:pPr>
         <w:rPr>
-          <w:lang w:val="it-IT"/>
-        </w:rPr>
-      </w:pPr>
-      <w:r>
-        <w:rPr>
-          <w:lang w:val="it-IT"/>
+          <w:lang w:val="en-GB"/>
+        </w:rPr>
+      </w:pPr>
+      <w:r>
+        <w:rPr>
+          <w:lang w:val="en-GB"/>
         </w:rPr>
         <w:t xml:space="preserve">When you click on the exam, you go to a screen waiting for confirmation. The teacher in the room will check your ID and confirm you so that you can access the exam. </w:t>
       </w:r>
@@ -2158,18 +2075,18 @@
     <w:p>
       <w:pPr>
         <w:rPr>
-          <w:lang w:val="it-IT"/>
-        </w:rPr>
-      </w:pPr>
-      <w:r>
-        <w:rPr>
-          <w:lang w:val="it-IT"/>
+          <w:lang w:val="en-GB"/>
+        </w:rPr>
+      </w:pPr>
+      <w:r>
+        <w:rPr>
+          <w:lang w:val="en-GB"/>
         </w:rPr>
         <w:t>On the right part of the screen you will see the list of questions and clicking on each one you will be able to fill in the answers</w:t>
       </w:r>
       <w:r>
         <w:rPr>
-          <w:lang w:val="it-IT"/>
+          <w:lang w:val="en-GB"/>
         </w:rPr>
         <w:t>:</w:t>
       </w:r>
@@ -2225,48 +2142,48 @@
     <w:p>
       <w:pPr>
         <w:rPr>
-          <w:lang w:val="it-IT"/>
-        </w:rPr>
-      </w:pPr>
-      <w:r>
-        <w:rPr>
-          <w:lang w:val="it-IT"/>
+          <w:lang w:val="en-GB"/>
+        </w:rPr>
+      </w:pPr>
+      <w:r>
+        <w:rPr>
+          <w:lang w:val="en-GB"/>
         </w:rPr>
         <w:t>Some important notes on the exam session:</w:t>
       </w:r>
     </w:p>
     <w:p>
       <w:pPr>
-        <w:pStyle w:val="Lijstalinea"/>
+        <w:pStyle w:val="ListParagraph"/>
         <w:numPr>
           <w:ilvl w:val="0"/>
           <w:numId w:val="3"/>
         </w:numPr>
         <w:rPr>
-          <w:lang w:val="it-IT"/>
-        </w:rPr>
-      </w:pPr>
-      <w:r>
-        <w:rPr>
-          <w:lang w:val="it-IT"/>
+          <w:lang w:val="en-GB"/>
+        </w:rPr>
+      </w:pPr>
+      <w:r>
+        <w:rPr>
+          <w:lang w:val="en-GB"/>
         </w:rPr>
         <w:t>R</w:t>
       </w:r>
       <w:r>
         <w:rPr>
-          <w:lang w:val="it-IT"/>
+          <w:lang w:val="en-GB"/>
         </w:rPr>
         <w:t xml:space="preserve">emember to use Google Chrome. Make sure that it is already installed </w:t>
       </w:r>
       <w:r>
         <w:rPr>
-          <w:lang w:val="it-IT"/>
+          <w:lang w:val="en-GB"/>
         </w:rPr>
         <w:t>on</w:t>
       </w:r>
       <w:r>
         <w:rPr>
-          <w:lang w:val="it-IT"/>
+          <w:lang w:val="en-GB"/>
         </w:rPr>
         <w:t xml:space="preserve"> your laptop before starting the exam.</w:t>
       </w:r>
@@ -2334,36 +2251,36 @@
     </w:p>
     <w:p>
       <w:pPr>
-        <w:pStyle w:val="Lijstalinea"/>
+        <w:pStyle w:val="ListParagraph"/>
         <w:numPr>
           <w:ilvl w:val="0"/>
           <w:numId w:val="3"/>
         </w:numPr>
         <w:rPr>
-          <w:lang w:val="it-IT"/>
-        </w:rPr>
-      </w:pPr>
-      <w:r>
-        <w:rPr>
-          <w:lang w:val="it-IT"/>
+          <w:lang w:val="en-GB"/>
+        </w:rPr>
+      </w:pPr>
+      <w:r>
+        <w:rPr>
+          <w:lang w:val="en-GB"/>
         </w:rPr>
         <w:t>D</w:t>
       </w:r>
       <w:r>
         <w:rPr>
-          <w:lang w:val="it-IT"/>
+          <w:lang w:val="en-GB"/>
         </w:rPr>
         <w:t>uring the exam you cannot open other pages or application</w:t>
       </w:r>
       <w:r>
         <w:rPr>
-          <w:lang w:val="it-IT"/>
+          <w:lang w:val="en-GB"/>
         </w:rPr>
         <w:t>s</w:t>
       </w:r>
       <w:r>
         <w:rPr>
-          <w:lang w:val="it-IT"/>
+          <w:lang w:val="en-GB"/>
         </w:rPr>
         <w:t xml:space="preserve"> or change in any way the focus of the screen. If you do, a warning message appears and if the focus doesn’t come back within a short interval (written on the screen) you will be kicked out of the exam.</w:t>
       </w:r>
@@ -2419,49 +2336,49 @@
     </w:p>
     <w:p>
       <w:pPr>
-        <w:pStyle w:val="Lijstalinea"/>
+        <w:pStyle w:val="ListParagraph"/>
         <w:numPr>
           <w:ilvl w:val="0"/>
           <w:numId w:val="3"/>
         </w:numPr>
         <w:rPr>
-          <w:lang w:val="it-IT"/>
-        </w:rPr>
-      </w:pPr>
-      <w:r>
-        <w:rPr>
-          <w:lang w:val="it-IT"/>
+          <w:lang w:val="en-GB"/>
+        </w:rPr>
+      </w:pPr>
+      <w:r>
+        <w:rPr>
+          <w:lang w:val="en-GB"/>
         </w:rPr>
         <w:t xml:space="preserve">In </w:t>
       </w:r>
       <w:r>
         <w:rPr>
-          <w:lang w:val="it-IT"/>
+          <w:lang w:val="en-GB"/>
         </w:rPr>
         <w:t xml:space="preserve">the top left of the screen you will see the </w:t>
       </w:r>
       <w:r>
         <w:rPr>
           <w:b/>
-          <w:lang w:val="it-IT"/>
+          <w:lang w:val="en-GB"/>
         </w:rPr>
         <w:t>Timer</w:t>
       </w:r>
       <w:r>
         <w:rPr>
-          <w:lang w:val="it-IT"/>
+          <w:lang w:val="en-GB"/>
         </w:rPr>
         <w:t xml:space="preserve"> that shows the time remaining to the end of the exam. When </w:t>
       </w:r>
       <w:r>
         <w:rPr>
-          <w:lang w:val="it-IT"/>
+          <w:lang w:val="en-GB"/>
         </w:rPr>
         <w:t xml:space="preserve">the </w:t>
       </w:r>
       <w:r>
         <w:rPr>
-          <w:lang w:val="it-IT"/>
+          <w:lang w:val="en-GB"/>
         </w:rPr>
         <w:t>time is elapsed, your answers are automatically submitted to the system and you will be logged out.</w:t>
       </w:r>
@@ -2516,48 +2433,48 @@
     </w:p>
     <w:p>
       <w:pPr>
-        <w:pStyle w:val="Lijstalinea"/>
+        <w:pStyle w:val="ListParagraph"/>
         <w:numPr>
           <w:ilvl w:val="0"/>
           <w:numId w:val="3"/>
         </w:numPr>
         <w:rPr>
-          <w:lang w:val="it-IT"/>
-        </w:rPr>
-      </w:pPr>
-      <w:r>
-        <w:rPr>
-          <w:lang w:val="it-IT"/>
+          <w:lang w:val="en-GB"/>
+        </w:rPr>
+      </w:pPr>
+      <w:r>
+        <w:rPr>
+          <w:lang w:val="en-GB"/>
         </w:rPr>
         <w:t xml:space="preserve">The </w:t>
       </w:r>
       <w:r>
         <w:rPr>
-          <w:lang w:val="it-IT"/>
+          <w:lang w:val="en-GB"/>
         </w:rPr>
         <w:t>multiple choice questions do not, of course, give the feedback (&lt;!&gt;) and you can change a given answer whenever you want without waiting the usual minute.</w:t>
       </w:r>
     </w:p>
     <w:p>
       <w:pPr>
-        <w:pStyle w:val="Lijstalinea"/>
+        <w:pStyle w:val="ListParagraph"/>
         <w:numPr>
           <w:ilvl w:val="0"/>
           <w:numId w:val="3"/>
         </w:numPr>
         <w:rPr>
-          <w:lang w:val="it-IT"/>
-        </w:rPr>
-      </w:pPr>
-      <w:r>
-        <w:rPr>
-          <w:lang w:val="it-IT"/>
+          <w:lang w:val="en-GB"/>
+        </w:rPr>
+      </w:pPr>
+      <w:r>
+        <w:rPr>
+          <w:lang w:val="en-GB"/>
         </w:rPr>
         <w:t xml:space="preserve">Remember </w:t>
       </w:r>
       <w:r>
         <w:rPr>
-          <w:lang w:val="it-IT"/>
+          <w:lang w:val="en-GB"/>
         </w:rPr>
         <w:t xml:space="preserve">that in the backward assignment you need to press </w:t>
       </w:r>
@@ -2565,143 +2482,143 @@
         <w:rPr>
           <w:b/>
           <w:i/>
-          <w:lang w:val="it-IT"/>
+          <w:lang w:val="en-GB"/>
         </w:rPr>
         <w:t>Validate</w:t>
       </w:r>
       <w:r>
         <w:rPr>
-          <w:lang w:val="it-IT"/>
+          <w:lang w:val="en-GB"/>
         </w:rPr>
         <w:t xml:space="preserve"> when you finish it. It is fundamental not only to give you feedback but also because your result for that exercise is stored in the system </w:t>
       </w:r>
       <w:r>
         <w:rPr>
           <w:i/>
-          <w:lang w:val="it-IT"/>
+          <w:lang w:val="en-GB"/>
         </w:rPr>
         <w:t>only after</w:t>
       </w:r>
       <w:r>
         <w:rPr>
-          <w:lang w:val="it-IT"/>
+          <w:lang w:val="en-GB"/>
         </w:rPr>
         <w:t xml:space="preserve"> pressing </w:t>
       </w:r>
       <w:r>
         <w:rPr>
-          <w:lang w:val="it-IT"/>
+          <w:lang w:val="en-GB"/>
         </w:rPr>
         <w:t>this</w:t>
       </w:r>
       <w:r>
         <w:rPr>
-          <w:lang w:val="it-IT"/>
+          <w:lang w:val="en-GB"/>
         </w:rPr>
         <w:t xml:space="preserve"> button.</w:t>
       </w:r>
     </w:p>
     <w:p>
       <w:pPr>
-        <w:pStyle w:val="Lijstalinea"/>
+        <w:pStyle w:val="ListParagraph"/>
         <w:numPr>
           <w:ilvl w:val="0"/>
           <w:numId w:val="3"/>
         </w:numPr>
         <w:rPr>
-          <w:lang w:val="it-IT"/>
-        </w:rPr>
-      </w:pPr>
-      <w:r>
-        <w:rPr>
-          <w:lang w:val="it-IT"/>
+          <w:lang w:val="en-GB"/>
+        </w:rPr>
+      </w:pPr>
+      <w:r>
+        <w:rPr>
+          <w:lang w:val="en-GB"/>
         </w:rPr>
         <w:t xml:space="preserve">If </w:t>
       </w:r>
       <w:r>
         <w:rPr>
-          <w:lang w:val="it-IT"/>
+          <w:lang w:val="en-GB"/>
         </w:rPr>
         <w:t>you want to go back to a FA or BA to change your answers, you can. Just click on the exercise button and then wait for your previous answers to appear on the screen (in case you are doing a BA) or press next to see the previous answers (in case you are doing a FA).</w:t>
       </w:r>
     </w:p>
     <w:p>
       <w:pPr>
-        <w:pStyle w:val="Lijstalinea"/>
+        <w:pStyle w:val="ListParagraph"/>
         <w:numPr>
           <w:ilvl w:val="0"/>
           <w:numId w:val="3"/>
         </w:numPr>
         <w:rPr>
-          <w:lang w:val="it-IT"/>
-        </w:rPr>
-      </w:pPr>
-      <w:r>
-        <w:rPr>
-          <w:lang w:val="it-IT"/>
+          <w:lang w:val="en-GB"/>
+        </w:rPr>
+      </w:pPr>
+      <w:r>
+        <w:rPr>
+          <w:lang w:val="en-GB"/>
         </w:rPr>
         <w:t xml:space="preserve">When you finish the exam and you want to deliver it, click on </w:t>
       </w:r>
       <w:r>
         <w:rPr>
-          <w:lang w:val="it-IT"/>
+          <w:lang w:val="en-GB"/>
         </w:rPr>
         <w:t xml:space="preserve">the </w:t>
       </w:r>
       <w:r>
         <w:rPr>
           <w:b/>
-          <w:lang w:val="it-IT"/>
+          <w:lang w:val="en-GB"/>
         </w:rPr>
         <w:t>S</w:t>
       </w:r>
       <w:r>
         <w:rPr>
           <w:b/>
-          <w:lang w:val="it-IT"/>
+          <w:lang w:val="en-GB"/>
         </w:rPr>
         <w:t>ubmit and exit</w:t>
       </w:r>
       <w:r>
         <w:rPr>
-          <w:lang w:val="it-IT"/>
+          <w:lang w:val="en-GB"/>
         </w:rPr>
         <w:t xml:space="preserve"> button </w:t>
       </w:r>
       <w:r>
         <w:rPr>
-          <w:lang w:val="it-IT"/>
+          <w:lang w:val="en-GB"/>
         </w:rPr>
         <w:t>at</w:t>
       </w:r>
       <w:r>
         <w:rPr>
-          <w:lang w:val="it-IT"/>
+          <w:lang w:val="en-GB"/>
         </w:rPr>
         <w:t xml:space="preserve"> the bottom right of the screen (at the end of the exercise list). </w:t>
       </w:r>
       <w:r>
         <w:rPr>
-          <w:lang w:val="it-IT"/>
+          <w:lang w:val="en-GB"/>
         </w:rPr>
         <w:t xml:space="preserve">A confirmation pop-up appears on screen and you must click </w:t>
       </w:r>
       <w:r>
         <w:rPr>
-          <w:lang w:val="it-IT"/>
+          <w:lang w:val="en-GB"/>
         </w:rPr>
         <w:t>OK</w:t>
       </w:r>
       <w:r>
         <w:rPr>
-          <w:lang w:val="it-IT"/>
+          <w:lang w:val="en-GB"/>
         </w:rPr>
         <w:t xml:space="preserve"> to confirm. </w:t>
       </w:r>
     </w:p>
     <w:p>
       <w:pPr>
-        <w:pStyle w:val="Lijstalinea"/>
+        <w:pStyle w:val="ListParagraph"/>
         <w:jc w:val="center"/>
         <w:rPr>
           <w:lang w:val="it-IT"/>
@@ -2750,14 +2667,14 @@
     </w:p>
     <w:p>
       <w:pPr>
-        <w:pStyle w:val="Lijstalinea"/>
+        <w:pStyle w:val="ListParagraph"/>
         <w:rPr>
           <w:lang w:val="it-IT"/>
         </w:rPr>
       </w:pPr>
       <w:r>
         <w:rPr>
-          <w:lang w:val="it-IT"/>
+          <w:lang w:val="en-GB"/>
         </w:rPr>
         <w:lastRenderedPageBreak/>
         <w:t xml:space="preserve">After doing this, you </w:t>
@@ -2766,90 +2683,94 @@
         <w:rPr>
           <w:i/>
           <w:u w:val="single"/>
+          <w:lang w:val="en-GB"/>
+        </w:rPr>
+        <w:t>cannot go back</w:t>
+      </w:r>
+      <w:r>
+        <w:rPr>
+          <w:lang w:val="en-GB"/>
+        </w:rPr>
+        <w:t xml:space="preserve"> to the exam again. A screen will appear</w:t>
+      </w:r>
+      <w:r>
+        <w:rPr>
+          <w:lang w:val="en-GB"/>
+        </w:rPr>
+        <w:t>,</w:t>
+      </w:r>
+      <w:r>
+        <w:rPr>
+          <w:lang w:val="en-GB"/>
+        </w:rPr>
+        <w:t xml:space="preserve"> showing </w:t>
+      </w:r>
+      <w:r>
+        <w:rPr>
+          <w:lang w:val="en-GB"/>
+        </w:rPr>
+        <w:t>for each exercise the result (</w:t>
+      </w:r>
+      <w:r>
+        <w:rPr>
+          <w:lang w:val="en-GB"/>
+        </w:rPr>
+        <w:t xml:space="preserve">correct </w:t>
+      </w:r>
+      <w:r>
+        <w:rPr>
+          <w:lang w:val="en-GB"/>
+        </w:rPr>
+        <w:t xml:space="preserve">or </w:t>
+      </w:r>
+      <w:r>
+        <w:rPr>
+          <w:lang w:val="en-GB"/>
+        </w:rPr>
+        <w:t>wrong</w:t>
+      </w:r>
+      <w:r>
+        <w:rPr>
+          <w:lang w:val="en-GB"/>
+        </w:rPr>
+        <w:t>)</w:t>
+      </w:r>
+      <w:r>
+        <w:rPr>
+          <w:lang w:val="en-GB"/>
+        </w:rPr>
+        <w:t xml:space="preserve">. </w:t>
+      </w:r>
+      <w:r>
+        <w:rPr>
           <w:lang w:val="it-IT"/>
         </w:rPr>
-        <w:t>cannot go back</w:t>
+        <w:t xml:space="preserve">The grade is not shown </w:t>
       </w:r>
       <w:r>
         <w:rPr>
           <w:lang w:val="it-IT"/>
         </w:rPr>
-        <w:t xml:space="preserve"> to the exam again. A screen will appear</w:t>
+        <w:t>o</w:t>
       </w:r>
       <w:r>
         <w:rPr>
           <w:lang w:val="it-IT"/>
         </w:rPr>
-        <w:t>,</w:t>
-      </w:r>
-      <w:bookmarkStart w:id="6" w:name="_GoBack"/>
-      <w:bookmarkEnd w:id="6"/>
-      <w:r>
+        <w:t xml:space="preserve">n the screen. </w:t>
+      </w:r>
+    </w:p>
+    <w:p>
+      <w:pPr>
+        <w:pStyle w:val="ListParagraph"/>
         <w:rPr>
           <w:lang w:val="it-IT"/>
         </w:rPr>
-        <w:t xml:space="preserve"> showing </w:t>
-      </w:r>
-      <w:r>
-        <w:rPr>
-          <w:lang w:val="it-IT"/>
-        </w:rPr>
-        <w:t>for each exercise the result (</w:t>
-      </w:r>
-      <w:r>
-        <w:rPr>
-          <w:lang w:val="it-IT"/>
-        </w:rPr>
-        <w:t xml:space="preserve">correct </w:t>
-      </w:r>
-      <w:r>
-        <w:rPr>
-          <w:lang w:val="it-IT"/>
-        </w:rPr>
-        <w:t xml:space="preserve">or </w:t>
-      </w:r>
-      <w:r>
-        <w:rPr>
-          <w:lang w:val="it-IT"/>
-        </w:rPr>
-        <w:t>wrong</w:t>
-      </w:r>
-      <w:r>
-        <w:rPr>
-          <w:lang w:val="it-IT"/>
-        </w:rPr>
-        <w:t>)</w:t>
-      </w:r>
-      <w:r>
-        <w:rPr>
-          <w:lang w:val="it-IT"/>
-        </w:rPr>
-        <w:t xml:space="preserve">. The grade is not shown </w:t>
-      </w:r>
-      <w:r>
-        <w:rPr>
-          <w:lang w:val="it-IT"/>
-        </w:rPr>
-        <w:t>o</w:t>
-      </w:r>
-      <w:r>
-        <w:rPr>
-          <w:lang w:val="it-IT"/>
-        </w:rPr>
-        <w:t xml:space="preserve">n the screen. </w:t>
-      </w:r>
-    </w:p>
-    <w:p>
-      <w:pPr>
-        <w:pStyle w:val="Lijstalinea"/>
-        <w:rPr>
-          <w:lang w:val="it-IT"/>
-        </w:rPr>
-      </w:pPr>
-    </w:p>
-    <w:p>
-      <w:pPr>
-        <w:pStyle w:val="Lijstalinea"/>
+      </w:pPr>
+    </w:p>
+    <w:p>
+      <w:pPr>
+        <w:pStyle w:val="ListParagraph"/>
         <w:jc w:val="center"/>
         <w:rPr>
           <w:lang w:val="it-IT"/>
@@ -3651,16 +3572,16 @@
     <w:lsdException w:name="Hashtag" w:semiHidden="1" w:unhideWhenUsed="1"/>
     <w:lsdException w:name="Unresolved Mention" w:semiHidden="1" w:unhideWhenUsed="1"/>
   </w:latentStyles>
-  <w:style w:type="paragraph" w:default="1" w:styleId="Standaard">
+  <w:style w:type="paragraph" w:default="1" w:styleId="Normal">
     <w:name w:val="Normal"/>
     <w:qFormat/>
     <w:rsid w:val="00141AC6"/>
   </w:style>
-  <w:style w:type="paragraph" w:styleId="Kop1">
+  <w:style w:type="paragraph" w:styleId="Heading1">
     <w:name w:val="heading 1"/>
-    <w:basedOn w:val="Standaard"/>
-    <w:next w:val="Standaard"/>
-    <w:link w:val="Kop1Char"/>
+    <w:basedOn w:val="Normal"/>
+    <w:next w:val="Normal"/>
+    <w:link w:val="Heading1Char"/>
     <w:uiPriority w:val="9"/>
     <w:qFormat/>
     <w:rsid w:val="00141AC6"/>
@@ -3683,11 +3604,11 @@
       <w:szCs w:val="22"/>
     </w:rPr>
   </w:style>
-  <w:style w:type="paragraph" w:styleId="Kop2">
+  <w:style w:type="paragraph" w:styleId="Heading2">
     <w:name w:val="heading 2"/>
-    <w:basedOn w:val="Standaard"/>
-    <w:next w:val="Standaard"/>
-    <w:link w:val="Kop2Char"/>
+    <w:basedOn w:val="Normal"/>
+    <w:next w:val="Normal"/>
+    <w:link w:val="Heading2Char"/>
     <w:uiPriority w:val="9"/>
     <w:unhideWhenUsed/>
     <w:qFormat/>
@@ -3708,11 +3629,11 @@
       <w:spacing w:val="15"/>
     </w:rPr>
   </w:style>
-  <w:style w:type="paragraph" w:styleId="Kop3">
+  <w:style w:type="paragraph" w:styleId="Heading3">
     <w:name w:val="heading 3"/>
-    <w:basedOn w:val="Standaard"/>
-    <w:next w:val="Standaard"/>
-    <w:link w:val="Kop3Char"/>
+    <w:basedOn w:val="Normal"/>
+    <w:next w:val="Normal"/>
+    <w:link w:val="Heading3Char"/>
     <w:uiPriority w:val="9"/>
     <w:semiHidden/>
     <w:unhideWhenUsed/>
@@ -3731,11 +3652,11 @@
       <w:spacing w:val="15"/>
     </w:rPr>
   </w:style>
-  <w:style w:type="paragraph" w:styleId="Kop4">
+  <w:style w:type="paragraph" w:styleId="Heading4">
     <w:name w:val="heading 4"/>
-    <w:basedOn w:val="Standaard"/>
-    <w:next w:val="Standaard"/>
-    <w:link w:val="Kop4Char"/>
+    <w:basedOn w:val="Normal"/>
+    <w:next w:val="Normal"/>
+    <w:link w:val="Heading4Char"/>
     <w:uiPriority w:val="9"/>
     <w:semiHidden/>
     <w:unhideWhenUsed/>
@@ -3754,11 +3675,11 @@
       <w:spacing w:val="10"/>
     </w:rPr>
   </w:style>
-  <w:style w:type="paragraph" w:styleId="Kop5">
+  <w:style w:type="paragraph" w:styleId="Heading5">
     <w:name w:val="heading 5"/>
-    <w:basedOn w:val="Standaard"/>
-    <w:next w:val="Standaard"/>
-    <w:link w:val="Kop5Char"/>
+    <w:basedOn w:val="Normal"/>
+    <w:next w:val="Normal"/>
+    <w:link w:val="Heading5Char"/>
     <w:uiPriority w:val="9"/>
     <w:semiHidden/>
     <w:unhideWhenUsed/>
@@ -3777,11 +3698,11 @@
       <w:spacing w:val="10"/>
     </w:rPr>
   </w:style>
-  <w:style w:type="paragraph" w:styleId="Kop6">
+  <w:style w:type="paragraph" w:styleId="Heading6">
     <w:name w:val="heading 6"/>
-    <w:basedOn w:val="Standaard"/>
-    <w:next w:val="Standaard"/>
-    <w:link w:val="Kop6Char"/>
+    <w:basedOn w:val="Normal"/>
+    <w:next w:val="Normal"/>
+    <w:link w:val="Heading6Char"/>
     <w:uiPriority w:val="9"/>
     <w:semiHidden/>
     <w:unhideWhenUsed/>
@@ -3800,11 +3721,11 @@
       <w:spacing w:val="10"/>
     </w:rPr>
   </w:style>
-  <w:style w:type="paragraph" w:styleId="Kop7">
+  <w:style w:type="paragraph" w:styleId="Heading7">
     <w:name w:val="heading 7"/>
-    <w:basedOn w:val="Standaard"/>
-    <w:next w:val="Standaard"/>
-    <w:link w:val="Kop7Char"/>
+    <w:basedOn w:val="Normal"/>
+    <w:next w:val="Normal"/>
+    <w:link w:val="Heading7Char"/>
     <w:uiPriority w:val="9"/>
     <w:semiHidden/>
     <w:unhideWhenUsed/>
@@ -3820,11 +3741,11 @@
       <w:spacing w:val="10"/>
     </w:rPr>
   </w:style>
-  <w:style w:type="paragraph" w:styleId="Kop8">
+  <w:style w:type="paragraph" w:styleId="Heading8">
     <w:name w:val="heading 8"/>
-    <w:basedOn w:val="Standaard"/>
-    <w:next w:val="Standaard"/>
-    <w:link w:val="Kop8Char"/>
+    <w:basedOn w:val="Normal"/>
+    <w:next w:val="Normal"/>
+    <w:link w:val="Heading8Char"/>
     <w:uiPriority w:val="9"/>
     <w:semiHidden/>
     <w:unhideWhenUsed/>
@@ -3841,11 +3762,11 @@
       <w:szCs w:val="18"/>
     </w:rPr>
   </w:style>
-  <w:style w:type="paragraph" w:styleId="Kop9">
+  <w:style w:type="paragraph" w:styleId="Heading9">
     <w:name w:val="heading 9"/>
-    <w:basedOn w:val="Standaard"/>
-    <w:next w:val="Standaard"/>
-    <w:link w:val="Kop9Char"/>
+    <w:basedOn w:val="Normal"/>
+    <w:next w:val="Normal"/>
+    <w:link w:val="Heading9Char"/>
     <w:uiPriority w:val="9"/>
     <w:semiHidden/>
     <w:unhideWhenUsed/>
@@ -3864,13 +3785,13 @@
       <w:szCs w:val="18"/>
     </w:rPr>
   </w:style>
-  <w:style w:type="character" w:default="1" w:styleId="Standaardalinea-lettertype">
+  <w:style w:type="character" w:default="1" w:styleId="DefaultParagraphFont">
     <w:name w:val="Default Paragraph Font"/>
     <w:uiPriority w:val="1"/>
     <w:semiHidden/>
     <w:unhideWhenUsed/>
   </w:style>
-  <w:style w:type="table" w:default="1" w:styleId="Standaardtabel">
+  <w:style w:type="table" w:default="1" w:styleId="TableNormal">
     <w:name w:val="Normal Table"/>
     <w:uiPriority w:val="99"/>
     <w:semiHidden/>
@@ -3885,15 +3806,15 @@
       </w:tblCellMar>
     </w:tblPr>
   </w:style>
-  <w:style w:type="numbering" w:default="1" w:styleId="Geenlijst">
+  <w:style w:type="numbering" w:default="1" w:styleId="NoList">
     <w:name w:val="No List"/>
     <w:uiPriority w:val="99"/>
     <w:semiHidden/>
     <w:unhideWhenUsed/>
   </w:style>
-  <w:style w:type="paragraph" w:styleId="Lijstalinea">
+  <w:style w:type="paragraph" w:styleId="ListParagraph">
     <w:name w:val="List Paragraph"/>
-    <w:basedOn w:val="Standaard"/>
+    <w:basedOn w:val="Normal"/>
     <w:uiPriority w:val="34"/>
     <w:qFormat/>
     <w:rsid w:val="00B27E97"/>
@@ -3902,11 +3823,11 @@
       <w:contextualSpacing/>
     </w:pPr>
   </w:style>
-  <w:style w:type="paragraph" w:styleId="Titel">
+  <w:style w:type="paragraph" w:styleId="Title">
     <w:name w:val="Title"/>
-    <w:basedOn w:val="Standaard"/>
-    <w:next w:val="Standaard"/>
-    <w:link w:val="TitelChar"/>
+    <w:basedOn w:val="Normal"/>
+    <w:next w:val="Normal"/>
+    <w:link w:val="TitleChar"/>
     <w:uiPriority w:val="10"/>
     <w:qFormat/>
     <w:rsid w:val="00141AC6"/>
@@ -3922,10 +3843,10 @@
       <w:szCs w:val="52"/>
     </w:rPr>
   </w:style>
-  <w:style w:type="character" w:customStyle="1" w:styleId="TitelChar">
-    <w:name w:val="Titel Char"/>
-    <w:basedOn w:val="Standaardalinea-lettertype"/>
-    <w:link w:val="Titel"/>
+  <w:style w:type="character" w:customStyle="1" w:styleId="TitleChar">
+    <w:name w:val="Title Char"/>
+    <w:basedOn w:val="DefaultParagraphFont"/>
+    <w:link w:val="Title"/>
     <w:uiPriority w:val="10"/>
     <w:rsid w:val="00141AC6"/>
     <w:rPr>
@@ -3939,7 +3860,7 @@
   </w:style>
   <w:style w:type="character" w:styleId="Hyperlink">
     <w:name w:val="Hyperlink"/>
-    <w:basedOn w:val="Standaardalinea-lettertype"/>
+    <w:basedOn w:val="DefaultParagraphFont"/>
     <w:uiPriority w:val="99"/>
     <w:unhideWhenUsed/>
     <w:rsid w:val="005A572F"/>
@@ -3948,9 +3869,9 @@
       <w:u w:val="single"/>
     </w:rPr>
   </w:style>
-  <w:style w:type="character" w:styleId="Onopgelostemelding">
+  <w:style w:type="character" w:styleId="UnresolvedMention">
     <w:name w:val="Unresolved Mention"/>
-    <w:basedOn w:val="Standaardalinea-lettertype"/>
+    <w:basedOn w:val="DefaultParagraphFont"/>
     <w:uiPriority w:val="99"/>
     <w:semiHidden/>
     <w:unhideWhenUsed/>
@@ -3960,10 +3881,10 @@
       <w:shd w:val="clear" w:color="auto" w:fill="E6E6E6"/>
     </w:rPr>
   </w:style>
-  <w:style w:type="character" w:customStyle="1" w:styleId="Kop1Char">
-    <w:name w:val="Kop 1 Char"/>
-    <w:basedOn w:val="Standaardalinea-lettertype"/>
-    <w:link w:val="Kop1"/>
+  <w:style w:type="character" w:customStyle="1" w:styleId="Heading1Char">
+    <w:name w:val="Heading 1 Char"/>
+    <w:basedOn w:val="DefaultParagraphFont"/>
+    <w:link w:val="Heading1"/>
     <w:uiPriority w:val="9"/>
     <w:rsid w:val="00141AC6"/>
     <w:rPr>
@@ -3975,10 +3896,10 @@
       <w:shd w:val="clear" w:color="auto" w:fill="4472C4" w:themeFill="accent1"/>
     </w:rPr>
   </w:style>
-  <w:style w:type="character" w:customStyle="1" w:styleId="Kop2Char">
-    <w:name w:val="Kop 2 Char"/>
-    <w:basedOn w:val="Standaardalinea-lettertype"/>
-    <w:link w:val="Kop2"/>
+  <w:style w:type="character" w:customStyle="1" w:styleId="Heading2Char">
+    <w:name w:val="Heading 2 Char"/>
+    <w:basedOn w:val="DefaultParagraphFont"/>
+    <w:link w:val="Heading2"/>
     <w:uiPriority w:val="9"/>
     <w:rsid w:val="00141AC6"/>
     <w:rPr>
@@ -3987,10 +3908,10 @@
       <w:shd w:val="clear" w:color="auto" w:fill="D9E2F3" w:themeFill="accent1" w:themeFillTint="33"/>
     </w:rPr>
   </w:style>
-  <w:style w:type="paragraph" w:styleId="Kopvaninhoudsopgave">
+  <w:style w:type="paragraph" w:styleId="TOCHeading">
     <w:name w:val="TOC Heading"/>
-    <w:basedOn w:val="Kop1"/>
-    <w:next w:val="Standaard"/>
+    <w:basedOn w:val="Heading1"/>
+    <w:next w:val="Normal"/>
     <w:uiPriority w:val="39"/>
     <w:unhideWhenUsed/>
     <w:qFormat/>
@@ -3999,10 +3920,10 @@
       <w:outlineLvl w:val="9"/>
     </w:pPr>
   </w:style>
-  <w:style w:type="paragraph" w:styleId="Inhopg1">
+  <w:style w:type="paragraph" w:styleId="TOC1">
     <w:name w:val="toc 1"/>
-    <w:basedOn w:val="Standaard"/>
-    <w:next w:val="Standaard"/>
+    <w:basedOn w:val="Normal"/>
+    <w:next w:val="Normal"/>
     <w:autoRedefine/>
     <w:uiPriority w:val="39"/>
     <w:unhideWhenUsed/>
@@ -4011,10 +3932,10 @@
       <w:spacing w:after="100"/>
     </w:pPr>
   </w:style>
-  <w:style w:type="paragraph" w:styleId="Inhopg2">
+  <w:style w:type="paragraph" w:styleId="TOC2">
     <w:name w:val="toc 2"/>
-    <w:basedOn w:val="Standaard"/>
-    <w:next w:val="Standaard"/>
+    <w:basedOn w:val="Normal"/>
+    <w:next w:val="Normal"/>
     <w:autoRedefine/>
     <w:uiPriority w:val="39"/>
     <w:unhideWhenUsed/>
@@ -4024,10 +3945,10 @@
       <w:ind w:left="220"/>
     </w:pPr>
   </w:style>
-  <w:style w:type="character" w:customStyle="1" w:styleId="Kop3Char">
-    <w:name w:val="Kop 3 Char"/>
-    <w:basedOn w:val="Standaardalinea-lettertype"/>
-    <w:link w:val="Kop3"/>
+  <w:style w:type="character" w:customStyle="1" w:styleId="Heading3Char">
+    <w:name w:val="Heading 3 Char"/>
+    <w:basedOn w:val="DefaultParagraphFont"/>
+    <w:link w:val="Heading3"/>
     <w:uiPriority w:val="9"/>
     <w:semiHidden/>
     <w:rsid w:val="00141AC6"/>
@@ -4037,10 +3958,10 @@
       <w:spacing w:val="15"/>
     </w:rPr>
   </w:style>
-  <w:style w:type="character" w:customStyle="1" w:styleId="Kop4Char">
-    <w:name w:val="Kop 4 Char"/>
-    <w:basedOn w:val="Standaardalinea-lettertype"/>
-    <w:link w:val="Kop4"/>
+  <w:style w:type="character" w:customStyle="1" w:styleId="Heading4Char">
+    <w:name w:val="Heading 4 Char"/>
+    <w:basedOn w:val="DefaultParagraphFont"/>
+    <w:link w:val="Heading4"/>
     <w:uiPriority w:val="9"/>
     <w:semiHidden/>
     <w:rsid w:val="00141AC6"/>
@@ -4050,10 +3971,10 @@
       <w:spacing w:val="10"/>
     </w:rPr>
   </w:style>
-  <w:style w:type="character" w:customStyle="1" w:styleId="Kop5Char">
-    <w:name w:val="Kop 5 Char"/>
-    <w:basedOn w:val="Standaardalinea-lettertype"/>
-    <w:link w:val="Kop5"/>
+  <w:style w:type="character" w:customStyle="1" w:styleId="Heading5Char">
+    <w:name w:val="Heading 5 Char"/>
+    <w:basedOn w:val="DefaultParagraphFont"/>
+    <w:link w:val="Heading5"/>
     <w:uiPriority w:val="9"/>
     <w:semiHidden/>
     <w:rsid w:val="00141AC6"/>
@@ -4063,10 +3984,10 @@
       <w:spacing w:val="10"/>
     </w:rPr>
   </w:style>
-  <w:style w:type="character" w:customStyle="1" w:styleId="Kop6Char">
-    <w:name w:val="Kop 6 Char"/>
-    <w:basedOn w:val="Standaardalinea-lettertype"/>
-    <w:link w:val="Kop6"/>
+  <w:style w:type="character" w:customStyle="1" w:styleId="Heading6Char">
+    <w:name w:val="Heading 6 Char"/>
+    <w:basedOn w:val="DefaultParagraphFont"/>
+    <w:link w:val="Heading6"/>
     <w:uiPriority w:val="9"/>
     <w:semiHidden/>
     <w:rsid w:val="00141AC6"/>
@@ -4076,10 +3997,10 @@
       <w:spacing w:val="10"/>
     </w:rPr>
   </w:style>
-  <w:style w:type="character" w:customStyle="1" w:styleId="Kop7Char">
-    <w:name w:val="Kop 7 Char"/>
-    <w:basedOn w:val="Standaardalinea-lettertype"/>
-    <w:link w:val="Kop7"/>
+  <w:style w:type="character" w:customStyle="1" w:styleId="Heading7Char">
+    <w:name w:val="Heading 7 Char"/>
+    <w:basedOn w:val="DefaultParagraphFont"/>
+    <w:link w:val="Heading7"/>
     <w:uiPriority w:val="9"/>
     <w:semiHidden/>
     <w:rsid w:val="00141AC6"/>
@@ -4089,10 +4010,10 @@
       <w:spacing w:val="10"/>
     </w:rPr>
   </w:style>
-  <w:style w:type="character" w:customStyle="1" w:styleId="Kop8Char">
-    <w:name w:val="Kop 8 Char"/>
-    <w:basedOn w:val="Standaardalinea-lettertype"/>
-    <w:link w:val="Kop8"/>
+  <w:style w:type="character" w:customStyle="1" w:styleId="Heading8Char">
+    <w:name w:val="Heading 8 Char"/>
+    <w:basedOn w:val="DefaultParagraphFont"/>
+    <w:link w:val="Heading8"/>
     <w:uiPriority w:val="9"/>
     <w:semiHidden/>
     <w:rsid w:val="00141AC6"/>
@@ -4103,10 +4024,10 @@
       <w:szCs w:val="18"/>
     </w:rPr>
   </w:style>
-  <w:style w:type="character" w:customStyle="1" w:styleId="Kop9Char">
-    <w:name w:val="Kop 9 Char"/>
-    <w:basedOn w:val="Standaardalinea-lettertype"/>
-    <w:link w:val="Kop9"/>
+  <w:style w:type="character" w:customStyle="1" w:styleId="Heading9Char">
+    <w:name w:val="Heading 9 Char"/>
+    <w:basedOn w:val="DefaultParagraphFont"/>
+    <w:link w:val="Heading9"/>
     <w:uiPriority w:val="9"/>
     <w:semiHidden/>
     <w:rsid w:val="00141AC6"/>
@@ -4119,10 +4040,10 @@
       <w:szCs w:val="18"/>
     </w:rPr>
   </w:style>
-  <w:style w:type="paragraph" w:styleId="Bijschrift">
+  <w:style w:type="paragraph" w:styleId="Caption">
     <w:name w:val="caption"/>
-    <w:basedOn w:val="Standaard"/>
-    <w:next w:val="Standaard"/>
+    <w:basedOn w:val="Normal"/>
+    <w:next w:val="Normal"/>
     <w:uiPriority w:val="35"/>
     <w:semiHidden/>
     <w:unhideWhenUsed/>
@@ -4136,11 +4057,11 @@
       <w:szCs w:val="16"/>
     </w:rPr>
   </w:style>
-  <w:style w:type="paragraph" w:styleId="Ondertitel">
+  <w:style w:type="paragraph" w:styleId="Subtitle">
     <w:name w:val="Subtitle"/>
-    <w:basedOn w:val="Standaard"/>
-    <w:next w:val="Standaard"/>
-    <w:link w:val="OndertitelChar"/>
+    <w:basedOn w:val="Normal"/>
+    <w:next w:val="Normal"/>
+    <w:link w:val="SubtitleChar"/>
     <w:uiPriority w:val="11"/>
     <w:qFormat/>
     <w:rsid w:val="00141AC6"/>
@@ -4155,10 +4076,10 @@
       <w:szCs w:val="21"/>
     </w:rPr>
   </w:style>
-  <w:style w:type="character" w:customStyle="1" w:styleId="OndertitelChar">
-    <w:name w:val="Ondertitel Char"/>
-    <w:basedOn w:val="Standaardalinea-lettertype"/>
-    <w:link w:val="Ondertitel"/>
+  <w:style w:type="character" w:customStyle="1" w:styleId="SubtitleChar">
+    <w:name w:val="Subtitle Char"/>
+    <w:basedOn w:val="DefaultParagraphFont"/>
+    <w:link w:val="Subtitle"/>
     <w:uiPriority w:val="11"/>
     <w:rsid w:val="00141AC6"/>
     <w:rPr>
@@ -4169,7 +4090,7 @@
       <w:szCs w:val="21"/>
     </w:rPr>
   </w:style>
-  <w:style w:type="character" w:styleId="Zwaar">
+  <w:style w:type="character" w:styleId="Strong">
     <w:name w:val="Strong"/>
     <w:uiPriority w:val="22"/>
     <w:qFormat/>
@@ -4179,7 +4100,7 @@
       <w:bCs/>
     </w:rPr>
   </w:style>
-  <w:style w:type="character" w:styleId="Nadruk">
+  <w:style w:type="character" w:styleId="Emphasis">
     <w:name w:val="Emphasis"/>
     <w:uiPriority w:val="20"/>
     <w:qFormat/>
@@ -4190,7 +4111,7 @@
       <w:spacing w:val="5"/>
     </w:rPr>
   </w:style>
-  <w:style w:type="paragraph" w:styleId="Geenafstand">
+  <w:style w:type="paragraph" w:styleId="NoSpacing">
     <w:name w:val="No Spacing"/>
     <w:uiPriority w:val="1"/>
     <w:qFormat/>
@@ -4199,11 +4120,11 @@
       <w:spacing w:after="0" w:line="240" w:lineRule="auto"/>
     </w:pPr>
   </w:style>
-  <w:style w:type="paragraph" w:styleId="Citaat">
+  <w:style w:type="paragraph" w:styleId="Quote">
     <w:name w:val="Quote"/>
-    <w:basedOn w:val="Standaard"/>
-    <w:next w:val="Standaard"/>
-    <w:link w:val="CitaatChar"/>
+    <w:basedOn w:val="Normal"/>
+    <w:next w:val="Normal"/>
+    <w:link w:val="QuoteChar"/>
     <w:uiPriority w:val="29"/>
     <w:qFormat/>
     <w:rsid w:val="00141AC6"/>
@@ -4214,10 +4135,10 @@
       <w:szCs w:val="24"/>
     </w:rPr>
   </w:style>
-  <w:style w:type="character" w:customStyle="1" w:styleId="CitaatChar">
-    <w:name w:val="Citaat Char"/>
-    <w:basedOn w:val="Standaardalinea-lettertype"/>
-    <w:link w:val="Citaat"/>
+  <w:style w:type="character" w:customStyle="1" w:styleId="QuoteChar">
+    <w:name w:val="Quote Char"/>
+    <w:basedOn w:val="DefaultParagraphFont"/>
+    <w:link w:val="Quote"/>
     <w:uiPriority w:val="29"/>
     <w:rsid w:val="00141AC6"/>
     <w:rPr>
@@ -4227,11 +4148,11 @@
       <w:szCs w:val="24"/>
     </w:rPr>
   </w:style>
-  <w:style w:type="paragraph" w:styleId="Duidelijkcitaat">
+  <w:style w:type="paragraph" w:styleId="IntenseQuote">
     <w:name w:val="Intense Quote"/>
-    <w:basedOn w:val="Standaard"/>
-    <w:next w:val="Standaard"/>
-    <w:link w:val="DuidelijkcitaatChar"/>
+    <w:basedOn w:val="Normal"/>
+    <w:next w:val="Normal"/>
+    <w:link w:val="IntenseQuoteChar"/>
     <w:uiPriority w:val="30"/>
     <w:qFormat/>
     <w:rsid w:val="00141AC6"/>
@@ -4246,10 +4167,10 @@
       <w:szCs w:val="24"/>
     </w:rPr>
   </w:style>
-  <w:style w:type="character" w:customStyle="1" w:styleId="DuidelijkcitaatChar">
-    <w:name w:val="Duidelijk citaat Char"/>
-    <w:basedOn w:val="Standaardalinea-lettertype"/>
-    <w:link w:val="Duidelijkcitaat"/>
+  <w:style w:type="character" w:customStyle="1" w:styleId="IntenseQuoteChar">
+    <w:name w:val="Intense Quote Char"/>
+    <w:basedOn w:val="DefaultParagraphFont"/>
+    <w:link w:val="IntenseQuote"/>
     <w:uiPriority w:val="30"/>
     <w:rsid w:val="00141AC6"/>
     <w:rPr>
@@ -4258,7 +4179,7 @@
       <w:szCs w:val="24"/>
     </w:rPr>
   </w:style>
-  <w:style w:type="character" w:styleId="Subtielebenadrukking">
+  <w:style w:type="character" w:styleId="SubtleEmphasis">
     <w:name w:val="Subtle Emphasis"/>
     <w:uiPriority w:val="19"/>
     <w:qFormat/>
@@ -4269,7 +4190,7 @@
       <w:color w:val="1F3763" w:themeColor="accent1" w:themeShade="7F"/>
     </w:rPr>
   </w:style>
-  <w:style w:type="character" w:styleId="Intensievebenadrukking">
+  <w:style w:type="character" w:styleId="IntenseEmphasis">
     <w:name w:val="Intense Emphasis"/>
     <w:uiPriority w:val="21"/>
     <w:qFormat/>
@@ -4282,7 +4203,7 @@
       <w:spacing w:val="10"/>
     </w:rPr>
   </w:style>
-  <w:style w:type="character" w:styleId="Subtieleverwijzing">
+  <w:style w:type="character" w:styleId="SubtleReference">
     <w:name w:val="Subtle Reference"/>
     <w:uiPriority w:val="31"/>
     <w:qFormat/>
@@ -4293,7 +4214,7 @@
       <w:color w:val="4472C4" w:themeColor="accent1"/>
     </w:rPr>
   </w:style>
-  <w:style w:type="character" w:styleId="Intensieveverwijzing">
+  <w:style w:type="character" w:styleId="IntenseReference">
     <w:name w:val="Intense Reference"/>
     <w:uiPriority w:val="32"/>
     <w:qFormat/>
@@ -4307,7 +4228,7 @@
       <w:color w:val="4472C4" w:themeColor="accent1"/>
     </w:rPr>
   </w:style>
-  <w:style w:type="character" w:styleId="Titelvanboek">
+  <w:style w:type="character" w:styleId="BookTitle">
     <w:name w:val="Book Title"/>
     <w:uiPriority w:val="33"/>
     <w:qFormat/>
@@ -4623,7 +4544,7 @@
 </file>
 
 <file path=customXml/itemProps1.xml><?xml version="1.0" encoding="utf-8"?>
-<ds:datastoreItem xmlns:ds="http://schemas.openxmlformats.org/officeDocument/2006/customXml" ds:itemID="{2AF147D1-D128-406F-8420-C90F97D15C35}">
+<ds:datastoreItem xmlns:ds="http://schemas.openxmlformats.org/officeDocument/2006/customXml" ds:itemID="{C5BF3F3F-E710-4257-A8F1-E21298EE5943}">
   <ds:schemaRefs>
     <ds:schemaRef ds:uri="http://schemas.openxmlformats.org/officeDocument/2006/bibliography"/>
   </ds:schemaRefs>

</xml_diff>